<commit_message>
fix exception( readint, printint), ascii, bubblesort
</commit_message>
<xml_diff>
--- a/18_22_HDH.docx
+++ b/18_22_HDH.docx
@@ -1,10 +1,10 @@
 
 <file path=word/document.xml><?xml version="1.0" encoding="utf-8"?>
-<w:document xmlns:wpc="http://schemas.microsoft.com/office/word/2010/wordprocessingCanvas" xmlns:cx="http://schemas.microsoft.com/office/drawing/2014/chartex" xmlns:cx1="http://schemas.microsoft.com/office/drawing/2015/9/8/chartex" xmlns:cx2="http://schemas.microsoft.com/office/drawing/2015/10/21/chartex" xmlns:cx3="http://schemas.microsoft.com/office/drawing/2016/5/9/chartex" xmlns:cx4="http://schemas.microsoft.com/office/drawing/2016/5/10/chartex" xmlns:cx5="http://schemas.microsoft.com/office/drawing/2016/5/11/chartex" xmlns:cx6="http://schemas.microsoft.com/office/drawing/2016/5/12/chartex" xmlns:cx7="http://schemas.microsoft.com/office/drawing/2016/5/13/chartex" xmlns:cx8="http://schemas.microsoft.com/office/drawing/2016/5/14/chartex" xmlns:mc="http://schemas.openxmlformats.org/markup-compatibility/2006" xmlns:aink="http://schemas.microsoft.com/office/drawing/2016/ink" xmlns:am3d="http://schemas.microsoft.com/office/drawing/2017/model3d" xmlns:o="urn:schemas-microsoft-com:office:office" xmlns:r="http://schemas.openxmlformats.org/officeDocument/2006/relationships" xmlns:m="http://schemas.openxmlformats.org/officeDocument/2006/math" xmlns:v="urn:schemas-microsoft-com:vml" xmlns:wp14="http://schemas.microsoft.com/office/word/2010/wordprocessingDrawing" xmlns:wp="http://schemas.openxmlformats.org/drawingml/2006/wordprocessingDrawing" xmlns:w10="urn:schemas-microsoft-com:office:word" xmlns:w="http://schemas.openxmlformats.org/wordprocessingml/2006/main" xmlns:w14="http://schemas.microsoft.com/office/word/2010/wordml" xmlns:w15="http://schemas.microsoft.com/office/word/2012/wordml" xmlns:w16cex="http://schemas.microsoft.com/office/word/2018/wordml/cex" xmlns:w16cid="http://schemas.microsoft.com/office/word/2016/wordml/cid" xmlns:w16="http://schemas.microsoft.com/office/word/2018/wordml" xmlns:w16se="http://schemas.microsoft.com/office/word/2015/wordml/symex" xmlns:wpg="http://schemas.microsoft.com/office/word/2010/wordprocessingGroup" xmlns:wpi="http://schemas.microsoft.com/office/word/2010/wordprocessingInk" xmlns:wne="http://schemas.microsoft.com/office/word/2006/wordml" xmlns:wps="http://schemas.microsoft.com/office/word/2010/wordprocessingShape" mc:Ignorable="w14 w15 w16se w16cid w16 w16cex wp14">
+<w:document xmlns:wpc="http://schemas.microsoft.com/office/word/2010/wordprocessingCanvas" xmlns:mc="http://schemas.openxmlformats.org/markup-compatibility/2006" xmlns:o="urn:schemas-microsoft-com:office:office" xmlns:r="http://schemas.openxmlformats.org/officeDocument/2006/relationships" xmlns:m="http://schemas.openxmlformats.org/officeDocument/2006/math" xmlns:v="urn:schemas-microsoft-com:vml" xmlns:wp14="http://schemas.microsoft.com/office/word/2010/wordprocessingDrawing" xmlns:wp="http://schemas.openxmlformats.org/drawingml/2006/wordprocessingDrawing" xmlns:w="http://schemas.openxmlformats.org/wordprocessingml/2006/main" xmlns:w14="http://schemas.microsoft.com/office/word/2010/wordml" xmlns:w10="urn:schemas-microsoft-com:office:word" xmlns:w15="http://schemas.microsoft.com/office/word/2012/wordml" xmlns:wpg="http://schemas.microsoft.com/office/word/2010/wordprocessingGroup" xmlns:wpi="http://schemas.microsoft.com/office/word/2010/wordprocessingInk" xmlns:wne="http://schemas.microsoft.com/office/word/2006/wordml" xmlns:wps="http://schemas.microsoft.com/office/word/2010/wordprocessingShape" xmlns:wpsCustomData="http://www.wps.cn/officeDocument/2013/wpsCustomData" mc:Ignorable="w14 w15 wp14">
   <w:body>
     <w:p>
       <w:pPr>
-        <w:pStyle w:val="Heading1"/>
+        <w:pStyle w:val="2"/>
         <w:ind w:left="-5"/>
       </w:pPr>
       <w:r>
@@ -40,10 +40,7 @@
         <w:ind w:hanging="360"/>
       </w:pPr>
       <w:r>
-        <w:t>Hình thức: 3-5</w:t>
-      </w:r>
-      <w:r>
-        <w:t xml:space="preserve">sv/nhóm </w:t>
+        <w:t xml:space="preserve">Hình thức: 3-5sv/nhóm </w:t>
       </w:r>
     </w:p>
     <w:p>
@@ -65,13 +62,13 @@
       </w:pPr>
       <w:r>
         <w:rPr>
-          <w:rFonts w:ascii="Courier New" w:eastAsia="Courier New" w:hAnsi="Courier New" w:cs="Courier New"/>
+          <w:rFonts w:ascii="Courier New" w:hAnsi="Courier New" w:eastAsia="Courier New" w:cs="Courier New"/>
         </w:rPr>
         <w:t>o</w:t>
       </w:r>
       <w:r>
         <w:rPr>
-          <w:rFonts w:ascii="Arial" w:eastAsia="Arial" w:hAnsi="Arial" w:cs="Arial"/>
+          <w:rFonts w:ascii="Arial" w:hAnsi="Arial" w:eastAsia="Arial" w:cs="Arial"/>
         </w:rPr>
         <w:t xml:space="preserve"> </w:t>
       </w:r>
@@ -85,13 +82,13 @@
       </w:pPr>
       <w:r>
         <w:rPr>
-          <w:rFonts w:ascii="Courier New" w:eastAsia="Courier New" w:hAnsi="Courier New" w:cs="Courier New"/>
+          <w:rFonts w:ascii="Courier New" w:hAnsi="Courier New" w:eastAsia="Courier New" w:cs="Courier New"/>
         </w:rPr>
         <w:t>o</w:t>
       </w:r>
       <w:r>
         <w:rPr>
-          <w:rFonts w:ascii="Arial" w:eastAsia="Arial" w:hAnsi="Arial" w:cs="Arial"/>
+          <w:rFonts w:ascii="Arial" w:hAnsi="Arial" w:eastAsia="Arial" w:cs="Arial"/>
         </w:rPr>
         <w:t xml:space="preserve"> </w:t>
       </w:r>
@@ -138,7 +135,7 @@
     </w:p>
     <w:p>
       <w:pPr>
-        <w:pStyle w:val="Heading1"/>
+        <w:pStyle w:val="2"/>
         <w:ind w:left="-5"/>
       </w:pPr>
       <w:r>
@@ -169,10 +166,7 @@
         <w:t xml:space="preserve">halt </w:t>
       </w:r>
       <w:r>
-        <w:t>rất đơn giản để thử nghiệm nachos, chương trình halt làm là b</w:t>
-      </w:r>
-      <w:r>
-        <w:t>ắt HĐH tắt máy. Chạy chương trình “</w:t>
+        <w:t>rất đơn giản để thử nghiệm nachos, chương trình halt làm là bắt HĐH tắt máy. Chạy chương trình “</w:t>
       </w:r>
       <w:r>
         <w:rPr>
@@ -243,10 +237,7 @@
         <w:t xml:space="preserve">syscall.h </w:t>
       </w:r>
       <w:r>
-        <w:t>system c</w:t>
-      </w:r>
-      <w:r>
-        <w:t xml:space="preserve">all interface: các thủ tục ở kernel mà chương trình người dùng có thể gọi </w:t>
+        <w:t xml:space="preserve">system call interface: các thủ tục ở kernel mà chương trình người dùng có thể gọi </w:t>
       </w:r>
     </w:p>
     <w:p>
@@ -309,10 +300,7 @@
         <w:t xml:space="preserve">openfile.h </w:t>
       </w:r>
       <w:r>
-        <w:t xml:space="preserve">định nghĩa các hàm trong hệ thống file nachos. Trong đồ án này chúng ta sử dụng lời gọi thao tác với file trực tiếp từ Linux, trong đồ án khác chúng ta sẽ triển </w:t>
-      </w:r>
-      <w:r>
-        <w:t xml:space="preserve">khai hệ thống file trên ổ đĩa giả lập. (nếu kịp thời gian) </w:t>
+        <w:t xml:space="preserve">định nghĩa các hàm trong hệ thống file nachos. Trong đồ án này chúng ta sử dụng lời gọi thao tác với file trực tiếp từ Linux, trong đồ án khác chúng ta sẽ triển khai hệ thống file trên ổ đĩa giả lập. (nếu kịp thời gian) </w:t>
       </w:r>
     </w:p>
     <w:p>
@@ -331,10 +319,7 @@
         <w:t xml:space="preserve">translate.* </w:t>
       </w:r>
       <w:r>
-        <w:t xml:space="preserve">Phiên bản nachos chúng tôi gửi các bạn, chúng tôi giả sử mỗi địa chỉ ảo là cũng giống hệt như địa chỉ vật lý, điều này giới hạn chúng ta chỉ chạy 1 chương trình tại một thời điểm. Các </w:t>
-      </w:r>
-      <w:r>
-        <w:t xml:space="preserve">bạn có thể viết lại phần này để cho phép nhiều chương trình chạy </w:t>
+        <w:t xml:space="preserve">Phiên bản nachos chúng tôi gửi các bạn, chúng tôi giả sử mỗi địa chỉ ảo là cũng giống hệt như địa chỉ vật lý, điều này giới hạn chúng ta chỉ chạy 1 chương trình tại một thời điểm. Các bạn có thể viết lại phần này để cho phép nhiều chương trình chạy </w:t>
       </w:r>
     </w:p>
     <w:p>
@@ -394,10 +379,7 @@
         <w:t xml:space="preserve">mipssim.cc </w:t>
       </w:r>
       <w:r>
-        <w:t xml:space="preserve">mô phỏng tập lệnh của MIPS R2/3000 </w:t>
-      </w:r>
-      <w:r>
-        <w:t xml:space="preserve">processor </w:t>
+        <w:t xml:space="preserve">mô phỏng tập lệnh của MIPS R2/3000 processor </w:t>
       </w:r>
     </w:p>
     <w:p>
@@ -435,10 +417,7 @@
         <w:t xml:space="preserve">synchconsole.* </w:t>
       </w:r>
       <w:r>
-        <w:t>nhóm hàm cho việc quản l y’ nhập xuất I</w:t>
-      </w:r>
-      <w:r>
-        <w:t xml:space="preserve">/O theo dòng trong Nachos. </w:t>
+        <w:t xml:space="preserve">nhóm hàm cho việc quản l y’ nhập xuất I/O theo dòng trong Nachos. </w:t>
       </w:r>
     </w:p>
     <w:p>
@@ -475,7 +454,7 @@
     </w:p>
     <w:p>
       <w:pPr>
-        <w:pStyle w:val="Heading1"/>
+        <w:pStyle w:val="2"/>
         <w:ind w:left="-5"/>
       </w:pPr>
       <w:r>
@@ -515,20 +494,7 @@
         <w:t>user space</w:t>
       </w:r>
       <w:r>
-        <w:t>. Mỗi chương trình trong hệ thống phải có các thông tin cục bộ của nó, bao gồm program counters, registers, stack pointers, và file system handler. Mặc dù user program truy cập các thông tin cục bộ của nó, nhưng HĐH điều khiển các truy cập này, HĐH đảm bảo</w:t>
-      </w:r>
-      <w:r>
-        <w:t xml:space="preserve"> các yêu </w:t>
-      </w:r>
-      <w:r>
-        <w:lastRenderedPageBreak/>
-        <w:t>cầu từ user program tới kernel không làm cho HĐH sụp đổ. Việc chuyển quyền điều khiển từ user mode thành system mode được thực hiện thông qua system calls, softwave interrupt/trap. Trước khi gọi một lệnh trong hệ thống thì các tham số truyền vào c</w:t>
-      </w:r>
-      <w:r>
-        <w:t>ần thiết phải được nạp vào các thanh ghi của CPU. Để chuyển một biến mang giá trị, tiến trình chỉ việc ghi giá trị vào thanh ghi. Để chuyển một biến tham chiếu, thì giá trị lưu trong thanh ghi đc xem như là “user space pointer”. Bởi vì user space pointer k</w:t>
-      </w:r>
-      <w:r>
-        <w:t xml:space="preserve">hông có y nghĩa đối với kernel, mà chúng ta cần là chuyển nội dung từ user space vào kernel sao cho ta có thể xử l y’ dữ liệu này. Khi trả thông tin từ system về user space, thì các giá trị phải đặt trong các thanh ghi của CPU. </w:t>
+        <w:t xml:space="preserve">. Mỗi chương trình trong hệ thống phải có các thông tin cục bộ của nó, bao gồm program counters, registers, stack pointers, và file system handler. Mặc dù user program truy cập các thông tin cục bộ của nó, nhưng HĐH điều khiển các truy cập này, HĐH đảm bảo các yêu cầu từ user program tới kernel không làm cho HĐH sụp đổ. Việc chuyển quyền điều khiển từ user mode thành system mode được thực hiện thông qua system calls, softwave interrupt/trap. Trước khi gọi một lệnh trong hệ thống thì các tham số truyền vào cần thiết phải được nạp vào các thanh ghi của CPU. Để chuyển một biến mang giá trị, tiến trình chỉ việc ghi giá trị vào thanh ghi. Để chuyển một biến tham chiếu, thì giá trị lưu trong thanh ghi đc xem như là “user space pointer”. Bởi vì user space pointer không có y nghĩa đối với kernel, mà chúng ta cần là chuyển nội dung từ user space vào kernel sao cho ta có thể xử l y’ dữ liệu này. Khi trả thông tin từ system về user space, thì các giá trị phải đặt trong các thanh ghi của CPU. </w:t>
       </w:r>
     </w:p>
     <w:p>
@@ -546,13 +512,7 @@
         <w:ind w:left="-5"/>
       </w:pPr>
       <w:r>
-        <w:t>Nachos cung cấp một CPU g</w:t>
-      </w:r>
-      <w:r>
-        <w:t>iả lập, thực tế CPU giả lập này giống hệt CPU thật (MIPS chip), nhưng chúng ta không thể chỉ thực thi chương trình như một tiến trình bình thường của UNIX, bởi vị chúng ta muốn kiểm soát có bao nhiêu lệnh được thực hiện trong một đơn vị tgian, không gian đ</w:t>
-      </w:r>
-      <w:r>
-        <w:t xml:space="preserve">ịa chỉ làm việc như thế nào, các interrupt và exception(system calls) được xử  lý như thế nào. </w:t>
+        <w:t xml:space="preserve">Nachos cung cấp một CPU giả lập, thực tế CPU giả lập này giống hệt CPU thật (MIPS chip), nhưng chúng ta không thể chỉ thực thi chương trình như một tiến trình bình thường của UNIX, bởi vị chúng ta muốn kiểm soát có bao nhiêu lệnh được thực hiện trong một đơn vị tgian, không gian địa chỉ làm việc như thế nào, các interrupt và exception(system calls) được xử  lý như thế nào. </w:t>
       </w:r>
     </w:p>
     <w:p>
@@ -570,10 +530,7 @@
         <w:ind w:left="-5"/>
       </w:pPr>
       <w:r>
-        <w:t>Nachos cung cấp môi trường giả lập để chạy các chương trình bằng C, xem Makefile trong thư mục test, chương trình biên dịch phải link với vài flag, sao đó chu</w:t>
-      </w:r>
-      <w:r>
-        <w:t xml:space="preserve">yển sang định dạng đặc biệt của Nachos, dùng CT “coff2noff” </w:t>
+        <w:t xml:space="preserve">Nachos cung cấp môi trường giả lập để chạy các chương trình bằng C, xem Makefile trong thư mục test, chương trình biên dịch phải link với vài flag, sao đó chuyển sang định dạng đặc biệt của Nachos, dùng CT “coff2noff” </w:t>
       </w:r>
     </w:p>
     <w:p>
@@ -624,19 +581,19 @@
     </w:p>
     <w:p>
       <w:pPr>
-        <w:pStyle w:val="Heading1"/>
+        <w:pStyle w:val="2"/>
         <w:ind w:left="370"/>
       </w:pPr>
       <w:r>
         <w:rPr>
-          <w:rFonts w:ascii="Segoe UI Symbol" w:eastAsia="Segoe UI Symbol" w:hAnsi="Segoe UI Symbol" w:cs="Segoe UI Symbol"/>
+          <w:rFonts w:ascii="Segoe UI Symbol" w:hAnsi="Segoe UI Symbol" w:eastAsia="Segoe UI Symbol" w:cs="Segoe UI Symbol"/>
           <w:b w:val="0"/>
         </w:rPr>
         <w:t>•</w:t>
       </w:r>
       <w:r>
         <w:rPr>
-          <w:rFonts w:ascii="Arial" w:eastAsia="Arial" w:hAnsi="Arial" w:cs="Arial"/>
+          <w:rFonts w:ascii="Arial" w:hAnsi="Arial" w:eastAsia="Arial" w:cs="Arial"/>
           <w:b w:val="0"/>
         </w:rPr>
         <w:t xml:space="preserve"> </w:t>
@@ -646,14 +603,14 @@
       </w:r>
       <w:r>
         <w:rPr>
-          <w:rFonts w:ascii="Segoe UI Symbol" w:eastAsia="Segoe UI Symbol" w:hAnsi="Segoe UI Symbol" w:cs="Segoe UI Symbol"/>
+          <w:rFonts w:ascii="Segoe UI Symbol" w:hAnsi="Segoe UI Symbol" w:eastAsia="Segoe UI Symbol" w:cs="Segoe UI Symbol"/>
           <w:b w:val="0"/>
         </w:rPr>
         <w:t>•</w:t>
       </w:r>
       <w:r>
         <w:rPr>
-          <w:rFonts w:ascii="Arial" w:eastAsia="Arial" w:hAnsi="Arial" w:cs="Arial"/>
+          <w:rFonts w:ascii="Arial" w:hAnsi="Arial" w:eastAsia="Arial" w:cs="Arial"/>
           <w:b w:val="0"/>
         </w:rPr>
         <w:t xml:space="preserve"> </w:t>
@@ -669,13 +626,13 @@
       </w:pPr>
       <w:r>
         <w:rPr>
-          <w:rFonts w:ascii="Segoe UI Symbol" w:eastAsia="Segoe UI Symbol" w:hAnsi="Segoe UI Symbol" w:cs="Segoe UI Symbol"/>
+          <w:rFonts w:ascii="Segoe UI Symbol" w:hAnsi="Segoe UI Symbol" w:eastAsia="Segoe UI Symbol" w:cs="Segoe UI Symbol"/>
         </w:rPr>
         <w:t>•</w:t>
       </w:r>
       <w:r>
         <w:rPr>
-          <w:rFonts w:ascii="Arial" w:eastAsia="Arial" w:hAnsi="Arial" w:cs="Arial"/>
+          <w:rFonts w:ascii="Arial" w:hAnsi="Arial" w:eastAsia="Arial" w:cs="Arial"/>
         </w:rPr>
         <w:t xml:space="preserve"> </w:t>
       </w:r>
@@ -744,13 +701,7 @@
         <w:rPr>
           <w:b/>
         </w:rPr>
-        <w:t>user</w:t>
-      </w:r>
-      <w:r>
-        <w:rPr>
-          <w:b/>
-        </w:rPr>
-        <w:t xml:space="preserve">prog </w:t>
+        <w:t xml:space="preserve">userprog </w:t>
       </w:r>
     </w:p>
     <w:p>
@@ -783,10 +734,7 @@
         <w:t>machine/machine.h</w:t>
       </w:r>
       <w:r>
-        <w:t>. Hầu hết các exception trong này là run-time errors, khi các exception này xảy ra thì user program không thể được phục hồi. Trường hợp đặc biệt duy nhất</w:t>
-      </w:r>
-      <w:r>
-        <w:t xml:space="preserve"> là </w:t>
+        <w:t xml:space="preserve">. Hầu hết các exception trong này là run-time errors, khi các exception này xảy ra thì user program không thể được phục hồi. Trường hợp đặc biệt duy nhất là </w:t>
       </w:r>
       <w:r>
         <w:rPr>
@@ -825,10 +773,7 @@
         </w:numPr>
       </w:pPr>
       <w:r>
-        <w:t>Viết lại cấu trúc điều khiển của chươ</w:t>
-      </w:r>
-      <w:r>
-        <w:t xml:space="preserve">ng trình để nhận các Nachos system calls. Kiểm tra cấu trúc mới bằng các dùng system call </w:t>
+        <w:t xml:space="preserve">Viết lại cấu trúc điều khiển của chương trình để nhận các Nachos system calls. Kiểm tra cấu trúc mới bằng các dùng system call </w:t>
       </w:r>
       <w:r>
         <w:rPr>
@@ -858,13 +803,7 @@
         </w:numPr>
       </w:pPr>
       <w:r>
-        <w:t>Tất cả các system calls (ko phải Halt) sẽ yêu cầu Nachos tăng program counter trước khi system call trả kết quả về</w:t>
-      </w:r>
-      <w:r>
-        <w:t>. Nếu không lập trình đúng phần này thì Nachos sẽ bị vòng lặp gọi thực hiện system call này mãi mãi. Cũng như các hệ thống khác, MIPS xử ly’ dựa trên giá trị của program counter, vì vậy bạn phải viết mã để tăng gia trị biến program counter, tìm đoạn mã này</w:t>
-      </w:r>
-      <w:r>
-        <w:t xml:space="preserve"> trong thư mục </w:t>
+        <w:t xml:space="preserve">Tất cả các system calls (ko phải Halt) sẽ yêu cầu Nachos tăng program counter trước khi system call trả kết quả về. Nếu không lập trình đúng phần này thì Nachos sẽ bị vòng lặp gọi thực hiện system call này mãi mãi. Cũng như các hệ thống khác, MIPS xử ly’ dựa trên giá trị của program counter, vì vậy bạn phải viết mã để tăng gia trị biến program counter, tìm đoạn mã này trong thư mục </w:t>
       </w:r>
       <w:r>
         <w:rPr>
@@ -903,7 +842,6 @@
         </w:numPr>
       </w:pPr>
       <w:r>
-        <w:lastRenderedPageBreak/>
         <w:t xml:space="preserve">Cài đặt system call </w:t>
       </w:r>
       <w:r>
@@ -922,10 +860,7 @@
         <w:t>ReadInt</w:t>
       </w:r>
       <w:r>
-        <w:t xml:space="preserve"> system call sẽ sử </w:t>
-      </w:r>
-      <w:r>
-        <w:t xml:space="preserve">dụng lớp SynchConsole để đọc một số nguyên do người dùng nhập vào. Nếu giá trị người dùng nhập không phải là số nguyên thì trả về zero (0) </w:t>
+        <w:t xml:space="preserve"> system call sẽ sử dụng lớp SynchConsole để đọc một số nguyên do người dùng nhập vào. Nếu giá trị người dùng nhập không phải là số nguyên thì trả về zero (0) </w:t>
       </w:r>
     </w:p>
     <w:p>
@@ -964,10 +899,7 @@
         <w:t>PrintInt</w:t>
       </w:r>
       <w:r>
-        <w:t xml:space="preserve"> system call sẽ sử dụng lớp SynchConsole để xuất một số ngu</w:t>
-      </w:r>
-      <w:r>
-        <w:t xml:space="preserve">yên ra màn hình </w:t>
+        <w:t xml:space="preserve"> system call sẽ sử dụng lớp SynchConsole để xuất một số nguyên ra màn hình </w:t>
       </w:r>
     </w:p>
     <w:p>
@@ -1045,10 +977,7 @@
         <w:t>PrintChar</w:t>
       </w:r>
       <w:r>
-        <w:t xml:space="preserve"> system call sẽ sử </w:t>
-      </w:r>
-      <w:r>
-        <w:t xml:space="preserve">dụng lớp SynchConsole để xuất một ký tự ra màn hình </w:t>
+        <w:t xml:space="preserve"> system call sẽ sử dụng lớp SynchConsole để xuất một ký tự ra màn hình </w:t>
       </w:r>
     </w:p>
     <w:p>
@@ -1087,10 +1016,7 @@
         <w:t xml:space="preserve">ReadString </w:t>
       </w:r>
       <w:r>
-        <w:t>system call sử dụng lớp SynchConsole dùng để đọc một chuỗi ký tự vào trong buffer (chuỗi sẽ kết thúc khi người dùng nhấn</w:t>
-      </w:r>
-      <w:r>
-        <w:t xml:space="preserve"> </w:t>
+        <w:t xml:space="preserve">system call sử dụng lớp SynchConsole dùng để đọc một chuỗi ký tự vào trong buffer (chuỗi sẽ kết thúc khi người dùng nhấn </w:t>
       </w:r>
       <w:r>
         <w:rPr>
@@ -1099,10 +1025,7 @@
         <w:t xml:space="preserve">enter, </w:t>
       </w:r>
       <w:r>
-        <w:t>hoặc có chiều dài lớn hơn hoặc bằng giá trị length (&gt;= length)). Chú ý rằng buffer là vùng nhớ thuộc userspace, khi người dùng nhập chuỗi thì nội dung được lưu trữ ở kernel space bạn cần viết một hàm tương ứng để chuyển dữ liệu từ kernelspcae qua u</w:t>
-      </w:r>
-      <w:r>
-        <w:t xml:space="preserve">serspace </w:t>
+        <w:t xml:space="preserve">hoặc có chiều dài lớn hơn hoặc bằng giá trị length (&gt;= length)). Chú ý rằng buffer là vùng nhớ thuộc userspace, khi người dùng nhập chuỗi thì nội dung được lưu trữ ở kernel space bạn cần viết một hàm tương ứng để chuyển dữ liệu từ kernelspcae qua userspace </w:t>
       </w:r>
     </w:p>
     <w:p>
@@ -1173,16 +1096,7 @@
         <w:ind w:hanging="360"/>
       </w:pPr>
       <w:r>
-        <w:t>Lớ</w:t>
-      </w:r>
-      <w:r>
-        <w:t xml:space="preserve">p SynchConsole được khởi tạo qua biến toàn cục gSynchConsole(bạn phải khai báo biến này). Bạn sẽ sử dụng các hàm mặc định của SynchConsole để đọc và ghi, tuy nhiên bạn phải chịu trách nhiệm trả về đúng giá trị cho user. Đọc và ghi với Console sẽ trả về số </w:t>
-      </w:r>
-      <w:r>
-        <w:t>bytes đọc và ghi thật sự, chứ không phải số bytes được yêu cầu. Trong trường hợp đọc hay ghi vào console bị lỗi thì trả về -1. Nếu đang đọc từ console và chạm tới cuối file thì trả về -2. Đọc và ghi vào console sẽ sử dụng dữ liệu ASCII để cho input và outp</w:t>
-      </w:r>
-      <w:r>
-        <w:t xml:space="preserve">ut, (ASCII dùng kết thúc chuỗi là NULL (\0)). </w:t>
+        <w:t xml:space="preserve">Lớp SynchConsole được khởi tạo qua biến toàn cục gSynchConsole(bạn phải khai báo biến này). Bạn sẽ sử dụng các hàm mặc định của SynchConsole để đọc và ghi, tuy nhiên bạn phải chịu trách nhiệm trả về đúng giá trị cho user. Đọc và ghi với Console sẽ trả về số bytes đọc và ghi thật sự, chứ không phải số bytes được yêu cầu. Trong trường hợp đọc hay ghi vào console bị lỗi thì trả về -1. Nếu đang đọc từ console và chạm tới cuối file thì trả về -2. Đọc và ghi vào console sẽ sử dụng dữ liệu ASCII để cho input và output, (ASCII dùng kết thúc chuỗi là NULL (\0)). </w:t>
       </w:r>
     </w:p>
     <w:p>
@@ -1239,10 +1153,7 @@
         <w:t>help</w:t>
       </w:r>
       <w:r>
-        <w:t>, CT help dùng để in ra các dòng giới thiệu cơ bản về nhóm v</w:t>
-      </w:r>
-      <w:r>
-        <w:t xml:space="preserve">à mô tả vắn tắt về chương trình </w:t>
+        <w:t xml:space="preserve">, CT help dùng để in ra các dòng giới thiệu cơ bản về nhóm và mô tả vắn tắt về chương trình </w:t>
       </w:r>
       <w:r>
         <w:rPr>
@@ -1278,10 +1189,7 @@
         <w:t>ascii</w:t>
       </w:r>
       <w:r>
-        <w:t xml:space="preserve"> để in ra bảng mã ascii (bắc buộc phải in các kí tự đọc được, các mã ký tự không đọc được không cần phải in ra). i. Viết chươn</w:t>
-      </w:r>
-      <w:r>
-        <w:t xml:space="preserve">g trình </w:t>
+        <w:t xml:space="preserve"> để in ra bảng mã ascii (bắc buộc phải in các kí tự đọc được, các mã ký tự không đọc được không cần phải in ra). i. Viết chương trình </w:t>
       </w:r>
       <w:r>
         <w:rPr>
@@ -1357,7 +1265,7 @@
     </w:p>
     <w:p>
       <w:pPr>
-        <w:pStyle w:val="Heading1"/>
+        <w:pStyle w:val="2"/>
         <w:ind w:left="-5"/>
       </w:pPr>
       <w:r>
@@ -1369,14 +1277,7 @@
         <w:ind w:left="-5"/>
       </w:pPr>
       <w:r>
-        <w:t xml:space="preserve">Bao gồm các comments bên trong chương trình, ngắn nhưng đầy đủ, và báo cáo trên giấy, mô tả bạn đã thiết kế và cài đặt như thế nào, tại sao làm như vậy. Mỗi nhóm cần phải demo đồ án của </w:t>
-      </w:r>
-      <w:r>
-        <w:lastRenderedPageBreak/>
-        <w:t xml:space="preserve">nhóm mình. Nhớ in phần báo cáo mang theo </w:t>
-      </w:r>
-      <w:r>
-        <w:t xml:space="preserve">khi demo, vui lòng không copy mã chương trình của các bạn vào phần báo cáo. Chỉ cần giải thích các SystemCall và cách cài đặt. </w:t>
+        <w:t xml:space="preserve">Bao gồm các comments bên trong chương trình, ngắn nhưng đầy đủ, và báo cáo trên giấy, mô tả bạn đã thiết kế và cài đặt như thế nào, tại sao làm như vậy. Mỗi nhóm cần phải demo đồ án của nhóm mình. Nhớ in phần báo cáo mang theo khi demo, vui lòng không copy mã chương trình của các bạn vào phần báo cáo. Chỉ cần giải thích các SystemCall và cách cài đặt. </w:t>
       </w:r>
     </w:p>
     <w:p>
@@ -1394,10 +1295,7 @@
         <w:ind w:left="-5"/>
       </w:pPr>
       <w:r>
-        <w:t xml:space="preserve">Nộp chương trình: khi bạn hoàn thành, xóa các object file và các file thực thi. Tar hoặc nén file đó lại theo mã số sinh viên </w:t>
-      </w:r>
-      <w:r>
-        <w:t xml:space="preserve">của các bạn trong nhóm. </w:t>
+        <w:t xml:space="preserve">Nộp chương trình: khi bạn hoàn thành, xóa các object file và các file thực thi. Tar hoặc nén file đó lại theo mã số sinh viên của các bạn trong nhóm. </w:t>
       </w:r>
     </w:p>
     <w:p>
@@ -1420,22 +1318,70 @@
       </w:pPr>
       <w:r>
         <w:rPr>
-          <w:rFonts w:ascii="Calibri" w:eastAsia="Calibri" w:hAnsi="Calibri" w:cs="Calibri"/>
-          <w:noProof/>
+          <w:b/>
+          <w:i/>
+        </w:rPr>
+        <w:t>Chú ý</w:t>
+      </w:r>
+      <w:r>
+        <w:t xml:space="preserve">: không để cho user có thể làm sụp HĐH, system call nên xử lý càng nhiều trường hợp càng tốt </w:t>
+      </w:r>
+    </w:p>
+    <w:p>
+      <w:pPr>
+        <w:spacing w:after="29"/>
+        <w:ind w:left="-5"/>
+      </w:pPr>
+      <w:r>
+        <w:t xml:space="preserve">Ví dụ các ngoại lệ bắt buộc phải xử lý: </w:t>
+      </w:r>
+    </w:p>
+    <w:p>
+      <w:pPr>
+        <w:numPr>
+          <w:ilvl w:val="0"/>
+          <w:numId w:val="4"/>
+        </w:numPr>
+        <w:spacing w:after="29"/>
+        <w:ind w:hanging="360"/>
+      </w:pPr>
+      <w:r>
+        <w:t>Nhập số nguyên quá lớn, vượt quá phạm vi của số nguyên trong C.</w:t>
+      </w:r>
+      <w:r>
+        <w:rPr>
+          <w:sz w:val="22"/>
+        </w:rPr>
+        <w:t xml:space="preserve"> </w:t>
+      </w:r>
+    </w:p>
+    <w:p>
+      <w:pPr>
+        <w:numPr>
+          <w:ilvl w:val="0"/>
+          <w:numId w:val="4"/>
+        </w:numPr>
+        <w:spacing w:after="29"/>
+        <w:ind w:hanging="360"/>
+      </w:pPr>
+      <w:bookmarkStart w:id="0" w:name="_GoBack"/>
+      <w:r>
+        <w:rPr>
+          <w:rFonts w:ascii="Calibri" w:hAnsi="Calibri" w:eastAsia="Calibri" w:cs="Calibri"/>
           <w:sz w:val="22"/>
         </w:rPr>
         <mc:AlternateContent>
           <mc:Choice Requires="wpg">
             <w:drawing>
-              <wp:anchor distT="0" distB="0" distL="114300" distR="114300" simplePos="0" relativeHeight="251658240" behindDoc="1" locked="0" layoutInCell="1" allowOverlap="1" wp14:anchorId="3E3603E4" wp14:editId="394017B2">
+              <wp:anchor distT="0" distB="0" distL="114300" distR="114300" simplePos="0" relativeHeight="251658240" behindDoc="1" locked="0" layoutInCell="1" allowOverlap="1">
                 <wp:simplePos x="0" y="0"/>
                 <wp:positionH relativeFrom="column">
-                  <wp:posOffset>0</wp:posOffset>
+                  <wp:posOffset>386715</wp:posOffset>
                 </wp:positionH>
                 <wp:positionV relativeFrom="paragraph">
-                  <wp:posOffset>1694</wp:posOffset>
+                  <wp:posOffset>741045</wp:posOffset>
                 </wp:positionV>
-                <wp:extent cx="5943600" cy="844296"/>
+                <wp:extent cx="5943600" cy="844550"/>
                 <wp:effectExtent l="0" t="0" r="0" b="0"/>
                 <wp:wrapNone/>
                 <wp:docPr id="11200" name="Group 11200"/>
@@ -1728,87 +1674,48 @@
               </wp:anchor>
             </w:drawing>
           </mc:Choice>
-          <mc:Fallback xmlns:a="http://schemas.openxmlformats.org/drawingml/2006/main">
+          <mc:Fallback>
             <w:pict>
-              <v:group id="Group 11200" style="width:468pt;height:66.48pt;position:absolute;z-index:-2147483563;mso-position-horizontal-relative:text;mso-position-horizontal:absolute;margin-left:0pt;mso-position-vertical-relative:text;margin-top:0.133392pt;" coordsize="59436,8442">
-                <v:shape id="Shape 12026" style="position:absolute;width:59436;height:1706;left:0;top:0;" coordsize="5943600,170688" path="m0,0l5943600,0l5943600,170688l0,170688l0,0">
-                  <v:stroke weight="0pt" endcap="flat" joinstyle="miter" miterlimit="10" on="false" color="#000000" opacity="0"/>
-                  <v:fill on="true" color="#ffff00"/>
+              <v:group id="_x0000_s1026" o:spid="_x0000_s1026" o:spt="203" style="position:absolute;left:0pt;margin-left:30.45pt;margin-top:58.35pt;height:66.5pt;width:468pt;z-index:-251658240;mso-width-relative:page;mso-height-relative:page;" coordsize="5943600,844296" o:gfxdata="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">
+                <o:lock v:ext="edit" aspectratio="f"/>
+                <v:shape id="Shape 12021" o:spid="_x0000_s1026" o:spt="100" style="position:absolute;left:0;top:0;height:170688;width:5943600;" fillcolor="#FFFF00" filled="t" stroked="f" coordsize="5943600,170688" o:gfxdata="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" path="m0,0l5943600,0,5943600,170688,0,170688,0,0e">
+                  <v:fill on="t" focussize="0,0"/>
+                  <v:stroke on="f" weight="0pt" miterlimit="1" joinstyle="miter"/>
+                  <v:imagedata o:title=""/>
+                  <o:lock v:ext="edit" aspectratio="f"/>
                 </v:shape>
-                <v:shape id="Shape 12027" style="position:absolute;width:4876;height:1676;left:0;top:1706;" coordsize="487680,167640" path="m0,0l487680,0l487680,167640l0,167640l0,0">
-                  <v:stroke weight="0pt" endcap="flat" joinstyle="miter" miterlimit="10" on="false" color="#000000" opacity="0"/>
-                  <v:fill on="true" color="#ffff00"/>
+                <v:shape id="Shape 12022" o:spid="_x0000_s1026" o:spt="100" style="position:absolute;left:0;top:170688;height:167640;width:487680;" fillcolor="#FFFF00" filled="t" stroked="f" coordsize="487680,167640" o:gfxdata="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" path="m0,0l487680,0,487680,167640,0,167640,0,0e">
+                  <v:fill on="t" focussize="0,0"/>
+                  <v:stroke on="f" weight="0pt" miterlimit="1" joinstyle="miter"/>
+                  <v:imagedata o:title=""/>
+                  <o:lock v:ext="edit" aspectratio="f"/>
                 </v:shape>
-                <v:shape id="Shape 12028" style="position:absolute;width:23622;height:1676;left:0;top:3383;" coordsize="2362200,167640" path="m0,0l2362200,0l2362200,167640l0,167640l0,0">
-                  <v:stroke weight="0pt" endcap="flat" joinstyle="miter" miterlimit="10" on="false" color="#000000" opacity="0"/>
-                  <v:fill on="true" color="#ffff00"/>
+                <v:shape id="Shape 12023" o:spid="_x0000_s1026" o:spt="100" style="position:absolute;left:0;top:338328;height:167640;width:2362200;" fillcolor="#FFFF00" filled="t" stroked="f" coordsize="2362200,167640" o:gfxdata="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" path="m0,0l2362200,0,2362200,167640,0,167640,0,0e">
+                  <v:fill on="t" focussize="0,0"/>
+                  <v:stroke on="f" weight="0pt" miterlimit="1" joinstyle="miter"/>
+                  <v:imagedata o:title=""/>
+                  <o:lock v:ext="edit" aspectratio="f"/>
                 </v:shape>
-                <v:shape id="Shape 12029" style="position:absolute;width:40843;height:1706;left:4572;top:5059;" coordsize="4084320,170688" path="m0,0l4084320,0l4084320,170688l0,170688l0,0">
-                  <v:stroke weight="0pt" endcap="flat" joinstyle="miter" miterlimit="10" on="false" color="#000000" opacity="0"/>
-                  <v:fill on="true" color="#ffff00"/>
+                <v:shape id="Shape 12024" o:spid="_x0000_s1026" o:spt="100" style="position:absolute;left:457200;top:505968;height:170688;width:4084320;" fillcolor="#FFFF00" filled="t" stroked="f" coordsize="4084320,170688" o:gfxdata="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" path="m0,0l4084320,0,4084320,170688,0,170688,0,0e">
+                  <v:fill on="t" focussize="0,0"/>
+                  <v:stroke on="f" weight="0pt" miterlimit="1" joinstyle="miter"/>
+                  <v:imagedata o:title=""/>
+                  <o:lock v:ext="edit" aspectratio="f"/>
                 </v:shape>
-                <v:shape id="Shape 12030" style="position:absolute;width:23652;height:1676;left:2286;top:6766;" coordsize="2365248,167640" path="m0,0l2365248,0l2365248,167640l0,167640l0,0">
-                  <v:stroke weight="0pt" endcap="flat" joinstyle="miter" miterlimit="10" on="false" color="#000000" opacity="0"/>
-                  <v:fill on="true" color="#ffff00"/>
+                <v:shape id="Shape 12025" o:spid="_x0000_s1026" o:spt="100" style="position:absolute;left:228600;top:676656;height:167640;width:2365248;" fillcolor="#FFFF00" filled="t" stroked="f" coordsize="2365248,167640" o:gfxdata="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" path="m0,0l2365248,0,2365248,167640,0,167640,0,0e">
+                  <v:fill on="t" focussize="0,0"/>
+                  <v:stroke on="f" weight="0pt" miterlimit="1" joinstyle="miter"/>
+                  <v:imagedata o:title=""/>
+                  <o:lock v:ext="edit" aspectratio="f"/>
                 </v:shape>
               </v:group>
             </w:pict>
           </mc:Fallback>
         </mc:AlternateContent>
       </w:r>
-      <w:r>
-        <w:rPr>
-          <w:b/>
-          <w:i/>
-        </w:rPr>
-        <w:t>Chú ý</w:t>
-      </w:r>
-      <w:r>
-        <w:t xml:space="preserve">: không để cho user có thể làm sụp HĐH, system call nên xử lý càng nhiều trường hợp càng tốt </w:t>
-      </w:r>
-    </w:p>
-    <w:p>
-      <w:pPr>
-        <w:spacing w:after="29"/>
-        <w:ind w:left="-5"/>
-      </w:pPr>
-      <w:r>
-        <w:t xml:space="preserve">Ví dụ các ngoại lệ bắt buộc phải xử lý: </w:t>
-      </w:r>
-    </w:p>
-    <w:p>
-      <w:pPr>
-        <w:numPr>
-          <w:ilvl w:val="0"/>
-          <w:numId w:val="4"/>
-        </w:numPr>
-        <w:spacing w:after="29"/>
-        <w:ind w:hanging="360"/>
-      </w:pPr>
-      <w:r>
-        <w:t>Nhập số nguyên quá lớn, vượt quá phạm vi của số nguyên trong C.</w:t>
-      </w:r>
-      <w:r>
-        <w:rPr>
-          <w:sz w:val="22"/>
-        </w:rPr>
-        <w:t xml:space="preserve"> </w:t>
-      </w:r>
-    </w:p>
-    <w:p>
-      <w:pPr>
-        <w:numPr>
-          <w:ilvl w:val="0"/>
-          <w:numId w:val="4"/>
-        </w:numPr>
-        <w:spacing w:after="29"/>
-        <w:ind w:hanging="360"/>
-      </w:pPr>
-      <w:r>
-        <w:t xml:space="preserve">Nhập ký tự </w:t>
-      </w:r>
-      <w:r>
-        <w:t xml:space="preserve">thay vì nhập số nguyên </w:t>
+      <w:bookmarkEnd w:id="0"/>
+      <w:r>
+        <w:t xml:space="preserve">Nhập ký tự thay vì nhập số nguyên </w:t>
       </w:r>
       <w:r>
         <w:rPr>
@@ -1820,19 +1727,19 @@
     <w:sectPr>
       <w:pgSz w:w="12240" w:h="15840"/>
       <w:pgMar w:top="1437" w:right="1440" w:bottom="1537" w:left="1440" w:header="720" w:footer="720" w:gutter="0"/>
-      <w:cols w:space="720"/>
+      <w:cols w:space="720" w:num="1"/>
     </w:sectPr>
   </w:body>
 </w:document>
 </file>
 
 <file path=word/numbering.xml><?xml version="1.0" encoding="utf-8"?>
-<w:numbering xmlns:wpc="http://schemas.microsoft.com/office/word/2010/wordprocessingCanvas" xmlns:cx="http://schemas.microsoft.com/office/drawing/2014/chartex" xmlns:cx1="http://schemas.microsoft.com/office/drawing/2015/9/8/chartex" xmlns:cx2="http://schemas.microsoft.com/office/drawing/2015/10/21/chartex" xmlns:cx3="http://schemas.microsoft.com/office/drawing/2016/5/9/chartex" xmlns:cx4="http://schemas.microsoft.com/office/drawing/2016/5/10/chartex" xmlns:cx5="http://schemas.microsoft.com/office/drawing/2016/5/11/chartex" xmlns:cx6="http://schemas.microsoft.com/office/drawing/2016/5/12/chartex" xmlns:cx7="http://schemas.microsoft.com/office/drawing/2016/5/13/chartex" xmlns:cx8="http://schemas.microsoft.com/office/drawing/2016/5/14/chartex" xmlns:mc="http://schemas.openxmlformats.org/markup-compatibility/2006" xmlns:aink="http://schemas.microsoft.com/office/drawing/2016/ink" xmlns:am3d="http://schemas.microsoft.com/office/drawing/2017/model3d" xmlns:o="urn:schemas-microsoft-com:office:office" xmlns:r="http://schemas.openxmlformats.org/officeDocument/2006/relationships" xmlns:m="http://schemas.openxmlformats.org/officeDocument/2006/math" xmlns:v="urn:schemas-microsoft-com:vml" xmlns:wp14="http://schemas.microsoft.com/office/word/2010/wordprocessingDrawing" xmlns:wp="http://schemas.openxmlformats.org/drawingml/2006/wordprocessingDrawing" xmlns:w10="urn:schemas-microsoft-com:office:word" xmlns:w="http://schemas.openxmlformats.org/wordprocessingml/2006/main" xmlns:w14="http://schemas.microsoft.com/office/word/2010/wordml" xmlns:w15="http://schemas.microsoft.com/office/word/2012/wordml" xmlns:w16cex="http://schemas.microsoft.com/office/word/2018/wordml/cex" xmlns:w16cid="http://schemas.microsoft.com/office/word/2016/wordml/cid" xmlns:w16="http://schemas.microsoft.com/office/word/2018/wordml" xmlns:w16se="http://schemas.microsoft.com/office/word/2015/wordml/symex" xmlns:wpg="http://schemas.microsoft.com/office/word/2010/wordprocessingGroup" xmlns:wpi="http://schemas.microsoft.com/office/word/2010/wordprocessingInk" xmlns:wne="http://schemas.microsoft.com/office/word/2006/wordml" xmlns:wps="http://schemas.microsoft.com/office/word/2010/wordprocessingShape" mc:Ignorable="w14 w15 w16se w16cid w16 w16cex wp14">
-  <w:abstractNum w:abstractNumId="0" w15:restartNumberingAfterBreak="0">
+<w:numbering xmlns:wpc="http://schemas.microsoft.com/office/word/2010/wordprocessingCanvas" xmlns:mc="http://schemas.openxmlformats.org/markup-compatibility/2006" xmlns:o="urn:schemas-microsoft-com:office:office" xmlns:r="http://schemas.openxmlformats.org/officeDocument/2006/relationships" xmlns:m="http://schemas.openxmlformats.org/officeDocument/2006/math" xmlns:v="urn:schemas-microsoft-com:vml" xmlns:wp14="http://schemas.microsoft.com/office/word/2010/wordprocessingDrawing" xmlns:wp="http://schemas.openxmlformats.org/drawingml/2006/wordprocessingDrawing" xmlns:w10="urn:schemas-microsoft-com:office:word" xmlns:w="http://schemas.openxmlformats.org/wordprocessingml/2006/main" xmlns:w14="http://schemas.microsoft.com/office/word/2010/wordml" xmlns:wpg="http://schemas.microsoft.com/office/word/2010/wordprocessingGroup" xmlns:wpi="http://schemas.microsoft.com/office/word/2010/wordprocessingInk" xmlns:wne="http://schemas.microsoft.com/office/word/2006/wordml" xmlns:wps="http://schemas.microsoft.com/office/word/2010/wordprocessingShape" mc:Ignorable="w14 wp14">
+  <w:abstractNum w:abstractNumId="0">
     <w:nsid w:val="0729656C"/>
-    <w:multiLevelType w:val="hybridMultilevel"/>
-    <w:tmpl w:val="7BF27ACE"/>
-    <w:lvl w:ilvl="0" w:tplc="D69E2082">
+    <w:multiLevelType w:val="multilevel"/>
+    <w:tmpl w:val="0729656C"/>
+    <w:lvl w:ilvl="0" w:tentative="0">
       <w:start w:val="1"/>
       <w:numFmt w:val="decimal"/>
       <w:lvlText w:val="%1."/>
@@ -1841,21 +1748,20 @@
         <w:ind w:left="720"/>
       </w:pPr>
       <w:rPr>
-        <w:rFonts w:ascii="Times New Roman" w:eastAsia="Times New Roman" w:hAnsi="Times New Roman" w:cs="Times New Roman"/>
-        <w:b w:val="0"/>
-        <w:i w:val="0"/>
-        <w:strike w:val="0"/>
-        <w:dstrike w:val="0"/>
-        <w:color w:val="000000"/>
-        <w:sz w:val="24"/>
-        <w:szCs w:val="24"/>
-        <w:u w:val="none" w:color="000000"/>
-        <w:bdr w:val="none" w:sz="0" w:space="0" w:color="auto"/>
-        <w:shd w:val="clear" w:color="auto" w:fill="auto"/>
-        <w:vertAlign w:val="baseline"/>
-      </w:rPr>
-    </w:lvl>
-    <w:lvl w:ilvl="1" w:tplc="66A0A7F2">
+        <w:rFonts w:ascii="Times New Roman" w:hAnsi="Times New Roman" w:eastAsia="Times New Roman" w:cs="Times New Roman"/>
+        <w:b w:val="0"/>
+        <w:i w:val="0"/>
+        <w:strike w:val="0"/>
+        <w:dstrike w:val="0"/>
+        <w:color w:val="000000"/>
+        <w:sz w:val="24"/>
+        <w:szCs w:val="24"/>
+        <w:u w:val="none" w:color="000000"/>
+        <w:shd w:val="clear" w:color="auto" w:fill="auto"/>
+        <w:vertAlign w:val="baseline"/>
+      </w:rPr>
+    </w:lvl>
+    <w:lvl w:ilvl="1" w:tentative="0">
       <w:start w:val="1"/>
       <w:numFmt w:val="lowerLetter"/>
       <w:lvlText w:val="%2"/>
@@ -1864,21 +1770,20 @@
         <w:ind w:left="1440"/>
       </w:pPr>
       <w:rPr>
-        <w:rFonts w:ascii="Times New Roman" w:eastAsia="Times New Roman" w:hAnsi="Times New Roman" w:cs="Times New Roman"/>
-        <w:b w:val="0"/>
-        <w:i w:val="0"/>
-        <w:strike w:val="0"/>
-        <w:dstrike w:val="0"/>
-        <w:color w:val="000000"/>
-        <w:sz w:val="24"/>
-        <w:szCs w:val="24"/>
-        <w:u w:val="none" w:color="000000"/>
-        <w:bdr w:val="none" w:sz="0" w:space="0" w:color="auto"/>
-        <w:shd w:val="clear" w:color="auto" w:fill="auto"/>
-        <w:vertAlign w:val="baseline"/>
-      </w:rPr>
-    </w:lvl>
-    <w:lvl w:ilvl="2" w:tplc="920E9BA4">
+        <w:rFonts w:ascii="Times New Roman" w:hAnsi="Times New Roman" w:eastAsia="Times New Roman" w:cs="Times New Roman"/>
+        <w:b w:val="0"/>
+        <w:i w:val="0"/>
+        <w:strike w:val="0"/>
+        <w:dstrike w:val="0"/>
+        <w:color w:val="000000"/>
+        <w:sz w:val="24"/>
+        <w:szCs w:val="24"/>
+        <w:u w:val="none" w:color="000000"/>
+        <w:shd w:val="clear" w:color="auto" w:fill="auto"/>
+        <w:vertAlign w:val="baseline"/>
+      </w:rPr>
+    </w:lvl>
+    <w:lvl w:ilvl="2" w:tentative="0">
       <w:start w:val="1"/>
       <w:numFmt w:val="lowerRoman"/>
       <w:lvlText w:val="%3"/>
@@ -1887,21 +1792,20 @@
         <w:ind w:left="2160"/>
       </w:pPr>
       <w:rPr>
-        <w:rFonts w:ascii="Times New Roman" w:eastAsia="Times New Roman" w:hAnsi="Times New Roman" w:cs="Times New Roman"/>
-        <w:b w:val="0"/>
-        <w:i w:val="0"/>
-        <w:strike w:val="0"/>
-        <w:dstrike w:val="0"/>
-        <w:color w:val="000000"/>
-        <w:sz w:val="24"/>
-        <w:szCs w:val="24"/>
-        <w:u w:val="none" w:color="000000"/>
-        <w:bdr w:val="none" w:sz="0" w:space="0" w:color="auto"/>
-        <w:shd w:val="clear" w:color="auto" w:fill="auto"/>
-        <w:vertAlign w:val="baseline"/>
-      </w:rPr>
-    </w:lvl>
-    <w:lvl w:ilvl="3" w:tplc="842C356E">
+        <w:rFonts w:ascii="Times New Roman" w:hAnsi="Times New Roman" w:eastAsia="Times New Roman" w:cs="Times New Roman"/>
+        <w:b w:val="0"/>
+        <w:i w:val="0"/>
+        <w:strike w:val="0"/>
+        <w:dstrike w:val="0"/>
+        <w:color w:val="000000"/>
+        <w:sz w:val="24"/>
+        <w:szCs w:val="24"/>
+        <w:u w:val="none" w:color="000000"/>
+        <w:shd w:val="clear" w:color="auto" w:fill="auto"/>
+        <w:vertAlign w:val="baseline"/>
+      </w:rPr>
+    </w:lvl>
+    <w:lvl w:ilvl="3" w:tentative="0">
       <w:start w:val="1"/>
       <w:numFmt w:val="decimal"/>
       <w:lvlText w:val="%4"/>
@@ -1910,21 +1814,20 @@
         <w:ind w:left="2880"/>
       </w:pPr>
       <w:rPr>
-        <w:rFonts w:ascii="Times New Roman" w:eastAsia="Times New Roman" w:hAnsi="Times New Roman" w:cs="Times New Roman"/>
-        <w:b w:val="0"/>
-        <w:i w:val="0"/>
-        <w:strike w:val="0"/>
-        <w:dstrike w:val="0"/>
-        <w:color w:val="000000"/>
-        <w:sz w:val="24"/>
-        <w:szCs w:val="24"/>
-        <w:u w:val="none" w:color="000000"/>
-        <w:bdr w:val="none" w:sz="0" w:space="0" w:color="auto"/>
-        <w:shd w:val="clear" w:color="auto" w:fill="auto"/>
-        <w:vertAlign w:val="baseline"/>
-      </w:rPr>
-    </w:lvl>
-    <w:lvl w:ilvl="4" w:tplc="30523DC0">
+        <w:rFonts w:ascii="Times New Roman" w:hAnsi="Times New Roman" w:eastAsia="Times New Roman" w:cs="Times New Roman"/>
+        <w:b w:val="0"/>
+        <w:i w:val="0"/>
+        <w:strike w:val="0"/>
+        <w:dstrike w:val="0"/>
+        <w:color w:val="000000"/>
+        <w:sz w:val="24"/>
+        <w:szCs w:val="24"/>
+        <w:u w:val="none" w:color="000000"/>
+        <w:shd w:val="clear" w:color="auto" w:fill="auto"/>
+        <w:vertAlign w:val="baseline"/>
+      </w:rPr>
+    </w:lvl>
+    <w:lvl w:ilvl="4" w:tentative="0">
       <w:start w:val="1"/>
       <w:numFmt w:val="lowerLetter"/>
       <w:lvlText w:val="%5"/>
@@ -1933,21 +1836,20 @@
         <w:ind w:left="3600"/>
       </w:pPr>
       <w:rPr>
-        <w:rFonts w:ascii="Times New Roman" w:eastAsia="Times New Roman" w:hAnsi="Times New Roman" w:cs="Times New Roman"/>
-        <w:b w:val="0"/>
-        <w:i w:val="0"/>
-        <w:strike w:val="0"/>
-        <w:dstrike w:val="0"/>
-        <w:color w:val="000000"/>
-        <w:sz w:val="24"/>
-        <w:szCs w:val="24"/>
-        <w:u w:val="none" w:color="000000"/>
-        <w:bdr w:val="none" w:sz="0" w:space="0" w:color="auto"/>
-        <w:shd w:val="clear" w:color="auto" w:fill="auto"/>
-        <w:vertAlign w:val="baseline"/>
-      </w:rPr>
-    </w:lvl>
-    <w:lvl w:ilvl="5" w:tplc="64AEEC86">
+        <w:rFonts w:ascii="Times New Roman" w:hAnsi="Times New Roman" w:eastAsia="Times New Roman" w:cs="Times New Roman"/>
+        <w:b w:val="0"/>
+        <w:i w:val="0"/>
+        <w:strike w:val="0"/>
+        <w:dstrike w:val="0"/>
+        <w:color w:val="000000"/>
+        <w:sz w:val="24"/>
+        <w:szCs w:val="24"/>
+        <w:u w:val="none" w:color="000000"/>
+        <w:shd w:val="clear" w:color="auto" w:fill="auto"/>
+        <w:vertAlign w:val="baseline"/>
+      </w:rPr>
+    </w:lvl>
+    <w:lvl w:ilvl="5" w:tentative="0">
       <w:start w:val="1"/>
       <w:numFmt w:val="lowerRoman"/>
       <w:lvlText w:val="%6"/>
@@ -1956,21 +1858,20 @@
         <w:ind w:left="4320"/>
       </w:pPr>
       <w:rPr>
-        <w:rFonts w:ascii="Times New Roman" w:eastAsia="Times New Roman" w:hAnsi="Times New Roman" w:cs="Times New Roman"/>
-        <w:b w:val="0"/>
-        <w:i w:val="0"/>
-        <w:strike w:val="0"/>
-        <w:dstrike w:val="0"/>
-        <w:color w:val="000000"/>
-        <w:sz w:val="24"/>
-        <w:szCs w:val="24"/>
-        <w:u w:val="none" w:color="000000"/>
-        <w:bdr w:val="none" w:sz="0" w:space="0" w:color="auto"/>
-        <w:shd w:val="clear" w:color="auto" w:fill="auto"/>
-        <w:vertAlign w:val="baseline"/>
-      </w:rPr>
-    </w:lvl>
-    <w:lvl w:ilvl="6" w:tplc="8922484E">
+        <w:rFonts w:ascii="Times New Roman" w:hAnsi="Times New Roman" w:eastAsia="Times New Roman" w:cs="Times New Roman"/>
+        <w:b w:val="0"/>
+        <w:i w:val="0"/>
+        <w:strike w:val="0"/>
+        <w:dstrike w:val="0"/>
+        <w:color w:val="000000"/>
+        <w:sz w:val="24"/>
+        <w:szCs w:val="24"/>
+        <w:u w:val="none" w:color="000000"/>
+        <w:shd w:val="clear" w:color="auto" w:fill="auto"/>
+        <w:vertAlign w:val="baseline"/>
+      </w:rPr>
+    </w:lvl>
+    <w:lvl w:ilvl="6" w:tentative="0">
       <w:start w:val="1"/>
       <w:numFmt w:val="decimal"/>
       <w:lvlText w:val="%7"/>
@@ -1979,21 +1880,20 @@
         <w:ind w:left="5040"/>
       </w:pPr>
       <w:rPr>
-        <w:rFonts w:ascii="Times New Roman" w:eastAsia="Times New Roman" w:hAnsi="Times New Roman" w:cs="Times New Roman"/>
-        <w:b w:val="0"/>
-        <w:i w:val="0"/>
-        <w:strike w:val="0"/>
-        <w:dstrike w:val="0"/>
-        <w:color w:val="000000"/>
-        <w:sz w:val="24"/>
-        <w:szCs w:val="24"/>
-        <w:u w:val="none" w:color="000000"/>
-        <w:bdr w:val="none" w:sz="0" w:space="0" w:color="auto"/>
-        <w:shd w:val="clear" w:color="auto" w:fill="auto"/>
-        <w:vertAlign w:val="baseline"/>
-      </w:rPr>
-    </w:lvl>
-    <w:lvl w:ilvl="7" w:tplc="69E854D8">
+        <w:rFonts w:ascii="Times New Roman" w:hAnsi="Times New Roman" w:eastAsia="Times New Roman" w:cs="Times New Roman"/>
+        <w:b w:val="0"/>
+        <w:i w:val="0"/>
+        <w:strike w:val="0"/>
+        <w:dstrike w:val="0"/>
+        <w:color w:val="000000"/>
+        <w:sz w:val="24"/>
+        <w:szCs w:val="24"/>
+        <w:u w:val="none" w:color="000000"/>
+        <w:shd w:val="clear" w:color="auto" w:fill="auto"/>
+        <w:vertAlign w:val="baseline"/>
+      </w:rPr>
+    </w:lvl>
+    <w:lvl w:ilvl="7" w:tentative="0">
       <w:start w:val="1"/>
       <w:numFmt w:val="lowerLetter"/>
       <w:lvlText w:val="%8"/>
@@ -2002,21 +1902,20 @@
         <w:ind w:left="5760"/>
       </w:pPr>
       <w:rPr>
-        <w:rFonts w:ascii="Times New Roman" w:eastAsia="Times New Roman" w:hAnsi="Times New Roman" w:cs="Times New Roman"/>
-        <w:b w:val="0"/>
-        <w:i w:val="0"/>
-        <w:strike w:val="0"/>
-        <w:dstrike w:val="0"/>
-        <w:color w:val="000000"/>
-        <w:sz w:val="24"/>
-        <w:szCs w:val="24"/>
-        <w:u w:val="none" w:color="000000"/>
-        <w:bdr w:val="none" w:sz="0" w:space="0" w:color="auto"/>
-        <w:shd w:val="clear" w:color="auto" w:fill="auto"/>
-        <w:vertAlign w:val="baseline"/>
-      </w:rPr>
-    </w:lvl>
-    <w:lvl w:ilvl="8" w:tplc="4538EE5E">
+        <w:rFonts w:ascii="Times New Roman" w:hAnsi="Times New Roman" w:eastAsia="Times New Roman" w:cs="Times New Roman"/>
+        <w:b w:val="0"/>
+        <w:i w:val="0"/>
+        <w:strike w:val="0"/>
+        <w:dstrike w:val="0"/>
+        <w:color w:val="000000"/>
+        <w:sz w:val="24"/>
+        <w:szCs w:val="24"/>
+        <w:u w:val="none" w:color="000000"/>
+        <w:shd w:val="clear" w:color="auto" w:fill="auto"/>
+        <w:vertAlign w:val="baseline"/>
+      </w:rPr>
+    </w:lvl>
+    <w:lvl w:ilvl="8" w:tentative="0">
       <w:start w:val="1"/>
       <w:numFmt w:val="lowerRoman"/>
       <w:lvlText w:val="%9"/>
@@ -2025,26 +1924,25 @@
         <w:ind w:left="6480"/>
       </w:pPr>
       <w:rPr>
-        <w:rFonts w:ascii="Times New Roman" w:eastAsia="Times New Roman" w:hAnsi="Times New Roman" w:cs="Times New Roman"/>
-        <w:b w:val="0"/>
-        <w:i w:val="0"/>
-        <w:strike w:val="0"/>
-        <w:dstrike w:val="0"/>
-        <w:color w:val="000000"/>
-        <w:sz w:val="24"/>
-        <w:szCs w:val="24"/>
-        <w:u w:val="none" w:color="000000"/>
-        <w:bdr w:val="none" w:sz="0" w:space="0" w:color="auto"/>
+        <w:rFonts w:ascii="Times New Roman" w:hAnsi="Times New Roman" w:eastAsia="Times New Roman" w:cs="Times New Roman"/>
+        <w:b w:val="0"/>
+        <w:i w:val="0"/>
+        <w:strike w:val="0"/>
+        <w:dstrike w:val="0"/>
+        <w:color w:val="000000"/>
+        <w:sz w:val="24"/>
+        <w:szCs w:val="24"/>
+        <w:u w:val="none" w:color="000000"/>
         <w:shd w:val="clear" w:color="auto" w:fill="auto"/>
         <w:vertAlign w:val="baseline"/>
       </w:rPr>
     </w:lvl>
   </w:abstractNum>
-  <w:abstractNum w:abstractNumId="1" w15:restartNumberingAfterBreak="0">
+  <w:abstractNum w:abstractNumId="1">
     <w:nsid w:val="323B3C02"/>
-    <w:multiLevelType w:val="hybridMultilevel"/>
-    <w:tmpl w:val="9AE23A10"/>
-    <w:lvl w:ilvl="0" w:tplc="C38A3F24">
+    <w:multiLevelType w:val="multilevel"/>
+    <w:tmpl w:val="323B3C02"/>
+    <w:lvl w:ilvl="0" w:tentative="0">
       <w:start w:val="1"/>
       <w:numFmt w:val="bullet"/>
       <w:lvlText w:val="•"/>
@@ -2053,21 +1951,20 @@
         <w:ind w:left="720"/>
       </w:pPr>
       <w:rPr>
-        <w:rFonts w:ascii="Arial" w:eastAsia="Arial" w:hAnsi="Arial" w:cs="Arial"/>
-        <w:b w:val="0"/>
-        <w:i w:val="0"/>
-        <w:strike w:val="0"/>
-        <w:dstrike w:val="0"/>
-        <w:color w:val="000000"/>
-        <w:sz w:val="24"/>
-        <w:szCs w:val="24"/>
-        <w:u w:val="none" w:color="000000"/>
-        <w:bdr w:val="none" w:sz="0" w:space="0" w:color="auto"/>
-        <w:shd w:val="clear" w:color="auto" w:fill="auto"/>
-        <w:vertAlign w:val="baseline"/>
-      </w:rPr>
-    </w:lvl>
-    <w:lvl w:ilvl="1" w:tplc="A1E20C50">
+        <w:rFonts w:ascii="Arial" w:hAnsi="Arial" w:eastAsia="Arial" w:cs="Arial"/>
+        <w:b w:val="0"/>
+        <w:i w:val="0"/>
+        <w:strike w:val="0"/>
+        <w:dstrike w:val="0"/>
+        <w:color w:val="000000"/>
+        <w:sz w:val="24"/>
+        <w:szCs w:val="24"/>
+        <w:u w:val="none" w:color="000000"/>
+        <w:shd w:val="clear" w:color="auto" w:fill="auto"/>
+        <w:vertAlign w:val="baseline"/>
+      </w:rPr>
+    </w:lvl>
+    <w:lvl w:ilvl="1" w:tentative="0">
       <w:start w:val="1"/>
       <w:numFmt w:val="bullet"/>
       <w:lvlText w:val="o"/>
@@ -2076,21 +1973,20 @@
         <w:ind w:left="1440"/>
       </w:pPr>
       <w:rPr>
-        <w:rFonts w:ascii="Segoe UI Symbol" w:eastAsia="Segoe UI Symbol" w:hAnsi="Segoe UI Symbol" w:cs="Segoe UI Symbol"/>
-        <w:b w:val="0"/>
-        <w:i w:val="0"/>
-        <w:strike w:val="0"/>
-        <w:dstrike w:val="0"/>
-        <w:color w:val="000000"/>
-        <w:sz w:val="24"/>
-        <w:szCs w:val="24"/>
-        <w:u w:val="none" w:color="000000"/>
-        <w:bdr w:val="none" w:sz="0" w:space="0" w:color="auto"/>
-        <w:shd w:val="clear" w:color="auto" w:fill="auto"/>
-        <w:vertAlign w:val="baseline"/>
-      </w:rPr>
-    </w:lvl>
-    <w:lvl w:ilvl="2" w:tplc="9C307A00">
+        <w:rFonts w:ascii="Segoe UI Symbol" w:hAnsi="Segoe UI Symbol" w:eastAsia="Segoe UI Symbol" w:cs="Segoe UI Symbol"/>
+        <w:b w:val="0"/>
+        <w:i w:val="0"/>
+        <w:strike w:val="0"/>
+        <w:dstrike w:val="0"/>
+        <w:color w:val="000000"/>
+        <w:sz w:val="24"/>
+        <w:szCs w:val="24"/>
+        <w:u w:val="none" w:color="000000"/>
+        <w:shd w:val="clear" w:color="auto" w:fill="auto"/>
+        <w:vertAlign w:val="baseline"/>
+      </w:rPr>
+    </w:lvl>
+    <w:lvl w:ilvl="2" w:tentative="0">
       <w:start w:val="1"/>
       <w:numFmt w:val="bullet"/>
       <w:lvlText w:val="▪"/>
@@ -2099,21 +1995,20 @@
         <w:ind w:left="2160"/>
       </w:pPr>
       <w:rPr>
-        <w:rFonts w:ascii="Segoe UI Symbol" w:eastAsia="Segoe UI Symbol" w:hAnsi="Segoe UI Symbol" w:cs="Segoe UI Symbol"/>
-        <w:b w:val="0"/>
-        <w:i w:val="0"/>
-        <w:strike w:val="0"/>
-        <w:dstrike w:val="0"/>
-        <w:color w:val="000000"/>
-        <w:sz w:val="24"/>
-        <w:szCs w:val="24"/>
-        <w:u w:val="none" w:color="000000"/>
-        <w:bdr w:val="none" w:sz="0" w:space="0" w:color="auto"/>
-        <w:shd w:val="clear" w:color="auto" w:fill="auto"/>
-        <w:vertAlign w:val="baseline"/>
-      </w:rPr>
-    </w:lvl>
-    <w:lvl w:ilvl="3" w:tplc="D0E0CE2A">
+        <w:rFonts w:ascii="Segoe UI Symbol" w:hAnsi="Segoe UI Symbol" w:eastAsia="Segoe UI Symbol" w:cs="Segoe UI Symbol"/>
+        <w:b w:val="0"/>
+        <w:i w:val="0"/>
+        <w:strike w:val="0"/>
+        <w:dstrike w:val="0"/>
+        <w:color w:val="000000"/>
+        <w:sz w:val="24"/>
+        <w:szCs w:val="24"/>
+        <w:u w:val="none" w:color="000000"/>
+        <w:shd w:val="clear" w:color="auto" w:fill="auto"/>
+        <w:vertAlign w:val="baseline"/>
+      </w:rPr>
+    </w:lvl>
+    <w:lvl w:ilvl="3" w:tentative="0">
       <w:start w:val="1"/>
       <w:numFmt w:val="bullet"/>
       <w:lvlText w:val="•"/>
@@ -2122,21 +2017,20 @@
         <w:ind w:left="2880"/>
       </w:pPr>
       <w:rPr>
-        <w:rFonts w:ascii="Arial" w:eastAsia="Arial" w:hAnsi="Arial" w:cs="Arial"/>
-        <w:b w:val="0"/>
-        <w:i w:val="0"/>
-        <w:strike w:val="0"/>
-        <w:dstrike w:val="0"/>
-        <w:color w:val="000000"/>
-        <w:sz w:val="24"/>
-        <w:szCs w:val="24"/>
-        <w:u w:val="none" w:color="000000"/>
-        <w:bdr w:val="none" w:sz="0" w:space="0" w:color="auto"/>
-        <w:shd w:val="clear" w:color="auto" w:fill="auto"/>
-        <w:vertAlign w:val="baseline"/>
-      </w:rPr>
-    </w:lvl>
-    <w:lvl w:ilvl="4" w:tplc="9E0CD7D4">
+        <w:rFonts w:ascii="Arial" w:hAnsi="Arial" w:eastAsia="Arial" w:cs="Arial"/>
+        <w:b w:val="0"/>
+        <w:i w:val="0"/>
+        <w:strike w:val="0"/>
+        <w:dstrike w:val="0"/>
+        <w:color w:val="000000"/>
+        <w:sz w:val="24"/>
+        <w:szCs w:val="24"/>
+        <w:u w:val="none" w:color="000000"/>
+        <w:shd w:val="clear" w:color="auto" w:fill="auto"/>
+        <w:vertAlign w:val="baseline"/>
+      </w:rPr>
+    </w:lvl>
+    <w:lvl w:ilvl="4" w:tentative="0">
       <w:start w:val="1"/>
       <w:numFmt w:val="bullet"/>
       <w:lvlText w:val="o"/>
@@ -2145,21 +2039,20 @@
         <w:ind w:left="3600"/>
       </w:pPr>
       <w:rPr>
-        <w:rFonts w:ascii="Segoe UI Symbol" w:eastAsia="Segoe UI Symbol" w:hAnsi="Segoe UI Symbol" w:cs="Segoe UI Symbol"/>
-        <w:b w:val="0"/>
-        <w:i w:val="0"/>
-        <w:strike w:val="0"/>
-        <w:dstrike w:val="0"/>
-        <w:color w:val="000000"/>
-        <w:sz w:val="24"/>
-        <w:szCs w:val="24"/>
-        <w:u w:val="none" w:color="000000"/>
-        <w:bdr w:val="none" w:sz="0" w:space="0" w:color="auto"/>
-        <w:shd w:val="clear" w:color="auto" w:fill="auto"/>
-        <w:vertAlign w:val="baseline"/>
-      </w:rPr>
-    </w:lvl>
-    <w:lvl w:ilvl="5" w:tplc="96C21F3E">
+        <w:rFonts w:ascii="Segoe UI Symbol" w:hAnsi="Segoe UI Symbol" w:eastAsia="Segoe UI Symbol" w:cs="Segoe UI Symbol"/>
+        <w:b w:val="0"/>
+        <w:i w:val="0"/>
+        <w:strike w:val="0"/>
+        <w:dstrike w:val="0"/>
+        <w:color w:val="000000"/>
+        <w:sz w:val="24"/>
+        <w:szCs w:val="24"/>
+        <w:u w:val="none" w:color="000000"/>
+        <w:shd w:val="clear" w:color="auto" w:fill="auto"/>
+        <w:vertAlign w:val="baseline"/>
+      </w:rPr>
+    </w:lvl>
+    <w:lvl w:ilvl="5" w:tentative="0">
       <w:start w:val="1"/>
       <w:numFmt w:val="bullet"/>
       <w:lvlText w:val="▪"/>
@@ -2168,21 +2061,20 @@
         <w:ind w:left="4320"/>
       </w:pPr>
       <w:rPr>
-        <w:rFonts w:ascii="Segoe UI Symbol" w:eastAsia="Segoe UI Symbol" w:hAnsi="Segoe UI Symbol" w:cs="Segoe UI Symbol"/>
-        <w:b w:val="0"/>
-        <w:i w:val="0"/>
-        <w:strike w:val="0"/>
-        <w:dstrike w:val="0"/>
-        <w:color w:val="000000"/>
-        <w:sz w:val="24"/>
-        <w:szCs w:val="24"/>
-        <w:u w:val="none" w:color="000000"/>
-        <w:bdr w:val="none" w:sz="0" w:space="0" w:color="auto"/>
-        <w:shd w:val="clear" w:color="auto" w:fill="auto"/>
-        <w:vertAlign w:val="baseline"/>
-      </w:rPr>
-    </w:lvl>
-    <w:lvl w:ilvl="6" w:tplc="EA5C6E80">
+        <w:rFonts w:ascii="Segoe UI Symbol" w:hAnsi="Segoe UI Symbol" w:eastAsia="Segoe UI Symbol" w:cs="Segoe UI Symbol"/>
+        <w:b w:val="0"/>
+        <w:i w:val="0"/>
+        <w:strike w:val="0"/>
+        <w:dstrike w:val="0"/>
+        <w:color w:val="000000"/>
+        <w:sz w:val="24"/>
+        <w:szCs w:val="24"/>
+        <w:u w:val="none" w:color="000000"/>
+        <w:shd w:val="clear" w:color="auto" w:fill="auto"/>
+        <w:vertAlign w:val="baseline"/>
+      </w:rPr>
+    </w:lvl>
+    <w:lvl w:ilvl="6" w:tentative="0">
       <w:start w:val="1"/>
       <w:numFmt w:val="bullet"/>
       <w:lvlText w:val="•"/>
@@ -2191,21 +2083,20 @@
         <w:ind w:left="5040"/>
       </w:pPr>
       <w:rPr>
-        <w:rFonts w:ascii="Arial" w:eastAsia="Arial" w:hAnsi="Arial" w:cs="Arial"/>
-        <w:b w:val="0"/>
-        <w:i w:val="0"/>
-        <w:strike w:val="0"/>
-        <w:dstrike w:val="0"/>
-        <w:color w:val="000000"/>
-        <w:sz w:val="24"/>
-        <w:szCs w:val="24"/>
-        <w:u w:val="none" w:color="000000"/>
-        <w:bdr w:val="none" w:sz="0" w:space="0" w:color="auto"/>
-        <w:shd w:val="clear" w:color="auto" w:fill="auto"/>
-        <w:vertAlign w:val="baseline"/>
-      </w:rPr>
-    </w:lvl>
-    <w:lvl w:ilvl="7" w:tplc="BE72AE36">
+        <w:rFonts w:ascii="Arial" w:hAnsi="Arial" w:eastAsia="Arial" w:cs="Arial"/>
+        <w:b w:val="0"/>
+        <w:i w:val="0"/>
+        <w:strike w:val="0"/>
+        <w:dstrike w:val="0"/>
+        <w:color w:val="000000"/>
+        <w:sz w:val="24"/>
+        <w:szCs w:val="24"/>
+        <w:u w:val="none" w:color="000000"/>
+        <w:shd w:val="clear" w:color="auto" w:fill="auto"/>
+        <w:vertAlign w:val="baseline"/>
+      </w:rPr>
+    </w:lvl>
+    <w:lvl w:ilvl="7" w:tentative="0">
       <w:start w:val="1"/>
       <w:numFmt w:val="bullet"/>
       <w:lvlText w:val="o"/>
@@ -2214,21 +2105,20 @@
         <w:ind w:left="5760"/>
       </w:pPr>
       <w:rPr>
-        <w:rFonts w:ascii="Segoe UI Symbol" w:eastAsia="Segoe UI Symbol" w:hAnsi="Segoe UI Symbol" w:cs="Segoe UI Symbol"/>
-        <w:b w:val="0"/>
-        <w:i w:val="0"/>
-        <w:strike w:val="0"/>
-        <w:dstrike w:val="0"/>
-        <w:color w:val="000000"/>
-        <w:sz w:val="24"/>
-        <w:szCs w:val="24"/>
-        <w:u w:val="none" w:color="000000"/>
-        <w:bdr w:val="none" w:sz="0" w:space="0" w:color="auto"/>
-        <w:shd w:val="clear" w:color="auto" w:fill="auto"/>
-        <w:vertAlign w:val="baseline"/>
-      </w:rPr>
-    </w:lvl>
-    <w:lvl w:ilvl="8" w:tplc="FB3025AE">
+        <w:rFonts w:ascii="Segoe UI Symbol" w:hAnsi="Segoe UI Symbol" w:eastAsia="Segoe UI Symbol" w:cs="Segoe UI Symbol"/>
+        <w:b w:val="0"/>
+        <w:i w:val="0"/>
+        <w:strike w:val="0"/>
+        <w:dstrike w:val="0"/>
+        <w:color w:val="000000"/>
+        <w:sz w:val="24"/>
+        <w:szCs w:val="24"/>
+        <w:u w:val="none" w:color="000000"/>
+        <w:shd w:val="clear" w:color="auto" w:fill="auto"/>
+        <w:vertAlign w:val="baseline"/>
+      </w:rPr>
+    </w:lvl>
+    <w:lvl w:ilvl="8" w:tentative="0">
       <w:start w:val="1"/>
       <w:numFmt w:val="bullet"/>
       <w:lvlText w:val="▪"/>
@@ -2237,26 +2127,25 @@
         <w:ind w:left="6480"/>
       </w:pPr>
       <w:rPr>
-        <w:rFonts w:ascii="Segoe UI Symbol" w:eastAsia="Segoe UI Symbol" w:hAnsi="Segoe UI Symbol" w:cs="Segoe UI Symbol"/>
-        <w:b w:val="0"/>
-        <w:i w:val="0"/>
-        <w:strike w:val="0"/>
-        <w:dstrike w:val="0"/>
-        <w:color w:val="000000"/>
-        <w:sz w:val="24"/>
-        <w:szCs w:val="24"/>
-        <w:u w:val="none" w:color="000000"/>
-        <w:bdr w:val="none" w:sz="0" w:space="0" w:color="auto"/>
+        <w:rFonts w:ascii="Segoe UI Symbol" w:hAnsi="Segoe UI Symbol" w:eastAsia="Segoe UI Symbol" w:cs="Segoe UI Symbol"/>
+        <w:b w:val="0"/>
+        <w:i w:val="0"/>
+        <w:strike w:val="0"/>
+        <w:dstrike w:val="0"/>
+        <w:color w:val="000000"/>
+        <w:sz w:val="24"/>
+        <w:szCs w:val="24"/>
+        <w:u w:val="none" w:color="000000"/>
         <w:shd w:val="clear" w:color="auto" w:fill="auto"/>
         <w:vertAlign w:val="baseline"/>
       </w:rPr>
     </w:lvl>
   </w:abstractNum>
-  <w:abstractNum w:abstractNumId="2" w15:restartNumberingAfterBreak="0">
+  <w:abstractNum w:abstractNumId="2">
     <w:nsid w:val="503704A0"/>
-    <w:multiLevelType w:val="hybridMultilevel"/>
-    <w:tmpl w:val="19B0C918"/>
-    <w:lvl w:ilvl="0" w:tplc="58506CA0">
+    <w:multiLevelType w:val="multilevel"/>
+    <w:tmpl w:val="503704A0"/>
+    <w:lvl w:ilvl="0" w:tentative="0">
       <w:start w:val="1"/>
       <w:numFmt w:val="bullet"/>
       <w:lvlText w:val="-"/>
@@ -2265,21 +2154,20 @@
         <w:ind w:left="720"/>
       </w:pPr>
       <w:rPr>
-        <w:rFonts w:ascii="Times New Roman" w:eastAsia="Times New Roman" w:hAnsi="Times New Roman" w:cs="Times New Roman"/>
-        <w:b w:val="0"/>
-        <w:i w:val="0"/>
-        <w:strike w:val="0"/>
-        <w:dstrike w:val="0"/>
-        <w:color w:val="000000"/>
-        <w:sz w:val="24"/>
-        <w:szCs w:val="24"/>
-        <w:u w:val="none" w:color="000000"/>
-        <w:bdr w:val="none" w:sz="0" w:space="0" w:color="auto"/>
-        <w:shd w:val="clear" w:color="auto" w:fill="auto"/>
-        <w:vertAlign w:val="baseline"/>
-      </w:rPr>
-    </w:lvl>
-    <w:lvl w:ilvl="1" w:tplc="CB04EDBC">
+        <w:rFonts w:ascii="Times New Roman" w:hAnsi="Times New Roman" w:eastAsia="Times New Roman" w:cs="Times New Roman"/>
+        <w:b w:val="0"/>
+        <w:i w:val="0"/>
+        <w:strike w:val="0"/>
+        <w:dstrike w:val="0"/>
+        <w:color w:val="000000"/>
+        <w:sz w:val="24"/>
+        <w:szCs w:val="24"/>
+        <w:u w:val="none" w:color="000000"/>
+        <w:shd w:val="clear" w:color="auto" w:fill="auto"/>
+        <w:vertAlign w:val="baseline"/>
+      </w:rPr>
+    </w:lvl>
+    <w:lvl w:ilvl="1" w:tentative="0">
       <w:start w:val="1"/>
       <w:numFmt w:val="bullet"/>
       <w:lvlText w:val="o"/>
@@ -2288,21 +2176,20 @@
         <w:ind w:left="1440"/>
       </w:pPr>
       <w:rPr>
-        <w:rFonts w:ascii="Times New Roman" w:eastAsia="Times New Roman" w:hAnsi="Times New Roman" w:cs="Times New Roman"/>
-        <w:b w:val="0"/>
-        <w:i w:val="0"/>
-        <w:strike w:val="0"/>
-        <w:dstrike w:val="0"/>
-        <w:color w:val="000000"/>
-        <w:sz w:val="24"/>
-        <w:szCs w:val="24"/>
-        <w:u w:val="none" w:color="000000"/>
-        <w:bdr w:val="none" w:sz="0" w:space="0" w:color="auto"/>
-        <w:shd w:val="clear" w:color="auto" w:fill="auto"/>
-        <w:vertAlign w:val="baseline"/>
-      </w:rPr>
-    </w:lvl>
-    <w:lvl w:ilvl="2" w:tplc="C5D8ACC0">
+        <w:rFonts w:ascii="Times New Roman" w:hAnsi="Times New Roman" w:eastAsia="Times New Roman" w:cs="Times New Roman"/>
+        <w:b w:val="0"/>
+        <w:i w:val="0"/>
+        <w:strike w:val="0"/>
+        <w:dstrike w:val="0"/>
+        <w:color w:val="000000"/>
+        <w:sz w:val="24"/>
+        <w:szCs w:val="24"/>
+        <w:u w:val="none" w:color="000000"/>
+        <w:shd w:val="clear" w:color="auto" w:fill="auto"/>
+        <w:vertAlign w:val="baseline"/>
+      </w:rPr>
+    </w:lvl>
+    <w:lvl w:ilvl="2" w:tentative="0">
       <w:start w:val="1"/>
       <w:numFmt w:val="bullet"/>
       <w:lvlText w:val="▪"/>
@@ -2311,21 +2198,20 @@
         <w:ind w:left="2160"/>
       </w:pPr>
       <w:rPr>
-        <w:rFonts w:ascii="Times New Roman" w:eastAsia="Times New Roman" w:hAnsi="Times New Roman" w:cs="Times New Roman"/>
-        <w:b w:val="0"/>
-        <w:i w:val="0"/>
-        <w:strike w:val="0"/>
-        <w:dstrike w:val="0"/>
-        <w:color w:val="000000"/>
-        <w:sz w:val="24"/>
-        <w:szCs w:val="24"/>
-        <w:u w:val="none" w:color="000000"/>
-        <w:bdr w:val="none" w:sz="0" w:space="0" w:color="auto"/>
-        <w:shd w:val="clear" w:color="auto" w:fill="auto"/>
-        <w:vertAlign w:val="baseline"/>
-      </w:rPr>
-    </w:lvl>
-    <w:lvl w:ilvl="3" w:tplc="DC8EEC22">
+        <w:rFonts w:ascii="Times New Roman" w:hAnsi="Times New Roman" w:eastAsia="Times New Roman" w:cs="Times New Roman"/>
+        <w:b w:val="0"/>
+        <w:i w:val="0"/>
+        <w:strike w:val="0"/>
+        <w:dstrike w:val="0"/>
+        <w:color w:val="000000"/>
+        <w:sz w:val="24"/>
+        <w:szCs w:val="24"/>
+        <w:u w:val="none" w:color="000000"/>
+        <w:shd w:val="clear" w:color="auto" w:fill="auto"/>
+        <w:vertAlign w:val="baseline"/>
+      </w:rPr>
+    </w:lvl>
+    <w:lvl w:ilvl="3" w:tentative="0">
       <w:start w:val="1"/>
       <w:numFmt w:val="bullet"/>
       <w:lvlText w:val="•"/>
@@ -2334,21 +2220,20 @@
         <w:ind w:left="2880"/>
       </w:pPr>
       <w:rPr>
-        <w:rFonts w:ascii="Times New Roman" w:eastAsia="Times New Roman" w:hAnsi="Times New Roman" w:cs="Times New Roman"/>
-        <w:b w:val="0"/>
-        <w:i w:val="0"/>
-        <w:strike w:val="0"/>
-        <w:dstrike w:val="0"/>
-        <w:color w:val="000000"/>
-        <w:sz w:val="24"/>
-        <w:szCs w:val="24"/>
-        <w:u w:val="none" w:color="000000"/>
-        <w:bdr w:val="none" w:sz="0" w:space="0" w:color="auto"/>
-        <w:shd w:val="clear" w:color="auto" w:fill="auto"/>
-        <w:vertAlign w:val="baseline"/>
-      </w:rPr>
-    </w:lvl>
-    <w:lvl w:ilvl="4" w:tplc="7B82B6B6">
+        <w:rFonts w:ascii="Times New Roman" w:hAnsi="Times New Roman" w:eastAsia="Times New Roman" w:cs="Times New Roman"/>
+        <w:b w:val="0"/>
+        <w:i w:val="0"/>
+        <w:strike w:val="0"/>
+        <w:dstrike w:val="0"/>
+        <w:color w:val="000000"/>
+        <w:sz w:val="24"/>
+        <w:szCs w:val="24"/>
+        <w:u w:val="none" w:color="000000"/>
+        <w:shd w:val="clear" w:color="auto" w:fill="auto"/>
+        <w:vertAlign w:val="baseline"/>
+      </w:rPr>
+    </w:lvl>
+    <w:lvl w:ilvl="4" w:tentative="0">
       <w:start w:val="1"/>
       <w:numFmt w:val="bullet"/>
       <w:lvlText w:val="o"/>
@@ -2357,21 +2242,20 @@
         <w:ind w:left="3600"/>
       </w:pPr>
       <w:rPr>
-        <w:rFonts w:ascii="Times New Roman" w:eastAsia="Times New Roman" w:hAnsi="Times New Roman" w:cs="Times New Roman"/>
-        <w:b w:val="0"/>
-        <w:i w:val="0"/>
-        <w:strike w:val="0"/>
-        <w:dstrike w:val="0"/>
-        <w:color w:val="000000"/>
-        <w:sz w:val="24"/>
-        <w:szCs w:val="24"/>
-        <w:u w:val="none" w:color="000000"/>
-        <w:bdr w:val="none" w:sz="0" w:space="0" w:color="auto"/>
-        <w:shd w:val="clear" w:color="auto" w:fill="auto"/>
-        <w:vertAlign w:val="baseline"/>
-      </w:rPr>
-    </w:lvl>
-    <w:lvl w:ilvl="5" w:tplc="FD4E2044">
+        <w:rFonts w:ascii="Times New Roman" w:hAnsi="Times New Roman" w:eastAsia="Times New Roman" w:cs="Times New Roman"/>
+        <w:b w:val="0"/>
+        <w:i w:val="0"/>
+        <w:strike w:val="0"/>
+        <w:dstrike w:val="0"/>
+        <w:color w:val="000000"/>
+        <w:sz w:val="24"/>
+        <w:szCs w:val="24"/>
+        <w:u w:val="none" w:color="000000"/>
+        <w:shd w:val="clear" w:color="auto" w:fill="auto"/>
+        <w:vertAlign w:val="baseline"/>
+      </w:rPr>
+    </w:lvl>
+    <w:lvl w:ilvl="5" w:tentative="0">
       <w:start w:val="1"/>
       <w:numFmt w:val="bullet"/>
       <w:lvlText w:val="▪"/>
@@ -2380,21 +2264,20 @@
         <w:ind w:left="4320"/>
       </w:pPr>
       <w:rPr>
-        <w:rFonts w:ascii="Times New Roman" w:eastAsia="Times New Roman" w:hAnsi="Times New Roman" w:cs="Times New Roman"/>
-        <w:b w:val="0"/>
-        <w:i w:val="0"/>
-        <w:strike w:val="0"/>
-        <w:dstrike w:val="0"/>
-        <w:color w:val="000000"/>
-        <w:sz w:val="24"/>
-        <w:szCs w:val="24"/>
-        <w:u w:val="none" w:color="000000"/>
-        <w:bdr w:val="none" w:sz="0" w:space="0" w:color="auto"/>
-        <w:shd w:val="clear" w:color="auto" w:fill="auto"/>
-        <w:vertAlign w:val="baseline"/>
-      </w:rPr>
-    </w:lvl>
-    <w:lvl w:ilvl="6" w:tplc="3670F48C">
+        <w:rFonts w:ascii="Times New Roman" w:hAnsi="Times New Roman" w:eastAsia="Times New Roman" w:cs="Times New Roman"/>
+        <w:b w:val="0"/>
+        <w:i w:val="0"/>
+        <w:strike w:val="0"/>
+        <w:dstrike w:val="0"/>
+        <w:color w:val="000000"/>
+        <w:sz w:val="24"/>
+        <w:szCs w:val="24"/>
+        <w:u w:val="none" w:color="000000"/>
+        <w:shd w:val="clear" w:color="auto" w:fill="auto"/>
+        <w:vertAlign w:val="baseline"/>
+      </w:rPr>
+    </w:lvl>
+    <w:lvl w:ilvl="6" w:tentative="0">
       <w:start w:val="1"/>
       <w:numFmt w:val="bullet"/>
       <w:lvlText w:val="•"/>
@@ -2403,21 +2286,20 @@
         <w:ind w:left="5040"/>
       </w:pPr>
       <w:rPr>
-        <w:rFonts w:ascii="Times New Roman" w:eastAsia="Times New Roman" w:hAnsi="Times New Roman" w:cs="Times New Roman"/>
-        <w:b w:val="0"/>
-        <w:i w:val="0"/>
-        <w:strike w:val="0"/>
-        <w:dstrike w:val="0"/>
-        <w:color w:val="000000"/>
-        <w:sz w:val="24"/>
-        <w:szCs w:val="24"/>
-        <w:u w:val="none" w:color="000000"/>
-        <w:bdr w:val="none" w:sz="0" w:space="0" w:color="auto"/>
-        <w:shd w:val="clear" w:color="auto" w:fill="auto"/>
-        <w:vertAlign w:val="baseline"/>
-      </w:rPr>
-    </w:lvl>
-    <w:lvl w:ilvl="7" w:tplc="47AAB864">
+        <w:rFonts w:ascii="Times New Roman" w:hAnsi="Times New Roman" w:eastAsia="Times New Roman" w:cs="Times New Roman"/>
+        <w:b w:val="0"/>
+        <w:i w:val="0"/>
+        <w:strike w:val="0"/>
+        <w:dstrike w:val="0"/>
+        <w:color w:val="000000"/>
+        <w:sz w:val="24"/>
+        <w:szCs w:val="24"/>
+        <w:u w:val="none" w:color="000000"/>
+        <w:shd w:val="clear" w:color="auto" w:fill="auto"/>
+        <w:vertAlign w:val="baseline"/>
+      </w:rPr>
+    </w:lvl>
+    <w:lvl w:ilvl="7" w:tentative="0">
       <w:start w:val="1"/>
       <w:numFmt w:val="bullet"/>
       <w:lvlText w:val="o"/>
@@ -2426,21 +2308,20 @@
         <w:ind w:left="5760"/>
       </w:pPr>
       <w:rPr>
-        <w:rFonts w:ascii="Times New Roman" w:eastAsia="Times New Roman" w:hAnsi="Times New Roman" w:cs="Times New Roman"/>
-        <w:b w:val="0"/>
-        <w:i w:val="0"/>
-        <w:strike w:val="0"/>
-        <w:dstrike w:val="0"/>
-        <w:color w:val="000000"/>
-        <w:sz w:val="24"/>
-        <w:szCs w:val="24"/>
-        <w:u w:val="none" w:color="000000"/>
-        <w:bdr w:val="none" w:sz="0" w:space="0" w:color="auto"/>
-        <w:shd w:val="clear" w:color="auto" w:fill="auto"/>
-        <w:vertAlign w:val="baseline"/>
-      </w:rPr>
-    </w:lvl>
-    <w:lvl w:ilvl="8" w:tplc="63DA3172">
+        <w:rFonts w:ascii="Times New Roman" w:hAnsi="Times New Roman" w:eastAsia="Times New Roman" w:cs="Times New Roman"/>
+        <w:b w:val="0"/>
+        <w:i w:val="0"/>
+        <w:strike w:val="0"/>
+        <w:dstrike w:val="0"/>
+        <w:color w:val="000000"/>
+        <w:sz w:val="24"/>
+        <w:szCs w:val="24"/>
+        <w:u w:val="none" w:color="000000"/>
+        <w:shd w:val="clear" w:color="auto" w:fill="auto"/>
+        <w:vertAlign w:val="baseline"/>
+      </w:rPr>
+    </w:lvl>
+    <w:lvl w:ilvl="8" w:tentative="0">
       <w:start w:val="1"/>
       <w:numFmt w:val="bullet"/>
       <w:lvlText w:val="▪"/>
@@ -2449,26 +2330,25 @@
         <w:ind w:left="6480"/>
       </w:pPr>
       <w:rPr>
-        <w:rFonts w:ascii="Times New Roman" w:eastAsia="Times New Roman" w:hAnsi="Times New Roman" w:cs="Times New Roman"/>
-        <w:b w:val="0"/>
-        <w:i w:val="0"/>
-        <w:strike w:val="0"/>
-        <w:dstrike w:val="0"/>
-        <w:color w:val="000000"/>
-        <w:sz w:val="24"/>
-        <w:szCs w:val="24"/>
-        <w:u w:val="none" w:color="000000"/>
-        <w:bdr w:val="none" w:sz="0" w:space="0" w:color="auto"/>
+        <w:rFonts w:ascii="Times New Roman" w:hAnsi="Times New Roman" w:eastAsia="Times New Roman" w:cs="Times New Roman"/>
+        <w:b w:val="0"/>
+        <w:i w:val="0"/>
+        <w:strike w:val="0"/>
+        <w:dstrike w:val="0"/>
+        <w:color w:val="000000"/>
+        <w:sz w:val="24"/>
+        <w:szCs w:val="24"/>
+        <w:u w:val="none" w:color="000000"/>
         <w:shd w:val="clear" w:color="auto" w:fill="auto"/>
         <w:vertAlign w:val="baseline"/>
       </w:rPr>
     </w:lvl>
   </w:abstractNum>
-  <w:abstractNum w:abstractNumId="3" w15:restartNumberingAfterBreak="0">
+  <w:abstractNum w:abstractNumId="3">
     <w:nsid w:val="6F462E1C"/>
-    <w:multiLevelType w:val="hybridMultilevel"/>
-    <w:tmpl w:val="4F3C242E"/>
-    <w:lvl w:ilvl="0" w:tplc="85F4437E">
+    <w:multiLevelType w:val="multilevel"/>
+    <w:tmpl w:val="6F462E1C"/>
+    <w:lvl w:ilvl="0" w:tentative="0">
       <w:start w:val="1"/>
       <w:numFmt w:val="lowerLetter"/>
       <w:lvlText w:val="%1."/>
@@ -2477,21 +2357,20 @@
         <w:ind w:left="10"/>
       </w:pPr>
       <w:rPr>
-        <w:rFonts w:ascii="Times New Roman" w:eastAsia="Times New Roman" w:hAnsi="Times New Roman" w:cs="Times New Roman"/>
-        <w:b w:val="0"/>
-        <w:i w:val="0"/>
-        <w:strike w:val="0"/>
-        <w:dstrike w:val="0"/>
-        <w:color w:val="000000"/>
-        <w:sz w:val="24"/>
-        <w:szCs w:val="24"/>
-        <w:u w:val="none" w:color="000000"/>
-        <w:bdr w:val="none" w:sz="0" w:space="0" w:color="auto"/>
-        <w:shd w:val="clear" w:color="auto" w:fill="auto"/>
-        <w:vertAlign w:val="baseline"/>
-      </w:rPr>
-    </w:lvl>
-    <w:lvl w:ilvl="1" w:tplc="9EF6DFAC">
+        <w:rFonts w:ascii="Times New Roman" w:hAnsi="Times New Roman" w:eastAsia="Times New Roman" w:cs="Times New Roman"/>
+        <w:b w:val="0"/>
+        <w:i w:val="0"/>
+        <w:strike w:val="0"/>
+        <w:dstrike w:val="0"/>
+        <w:color w:val="000000"/>
+        <w:sz w:val="24"/>
+        <w:szCs w:val="24"/>
+        <w:u w:val="none" w:color="000000"/>
+        <w:shd w:val="clear" w:color="auto" w:fill="auto"/>
+        <w:vertAlign w:val="baseline"/>
+      </w:rPr>
+    </w:lvl>
+    <w:lvl w:ilvl="1" w:tentative="0">
       <w:start w:val="1"/>
       <w:numFmt w:val="bullet"/>
       <w:lvlText w:val="•"/>
@@ -2500,21 +2379,20 @@
         <w:ind w:left="720"/>
       </w:pPr>
       <w:rPr>
-        <w:rFonts w:ascii="Arial" w:eastAsia="Arial" w:hAnsi="Arial" w:cs="Arial"/>
-        <w:b w:val="0"/>
-        <w:i w:val="0"/>
-        <w:strike w:val="0"/>
-        <w:dstrike w:val="0"/>
-        <w:color w:val="000000"/>
-        <w:sz w:val="24"/>
-        <w:szCs w:val="24"/>
-        <w:u w:val="none" w:color="000000"/>
-        <w:bdr w:val="none" w:sz="0" w:space="0" w:color="auto"/>
-        <w:shd w:val="clear" w:color="auto" w:fill="auto"/>
-        <w:vertAlign w:val="baseline"/>
-      </w:rPr>
-    </w:lvl>
-    <w:lvl w:ilvl="2" w:tplc="64465468">
+        <w:rFonts w:ascii="Arial" w:hAnsi="Arial" w:eastAsia="Arial" w:cs="Arial"/>
+        <w:b w:val="0"/>
+        <w:i w:val="0"/>
+        <w:strike w:val="0"/>
+        <w:dstrike w:val="0"/>
+        <w:color w:val="000000"/>
+        <w:sz w:val="24"/>
+        <w:szCs w:val="24"/>
+        <w:u w:val="none" w:color="000000"/>
+        <w:shd w:val="clear" w:color="auto" w:fill="auto"/>
+        <w:vertAlign w:val="baseline"/>
+      </w:rPr>
+    </w:lvl>
+    <w:lvl w:ilvl="2" w:tentative="0">
       <w:start w:val="1"/>
       <w:numFmt w:val="bullet"/>
       <w:lvlText w:val="▪"/>
@@ -2523,21 +2401,20 @@
         <w:ind w:left="1440"/>
       </w:pPr>
       <w:rPr>
-        <w:rFonts w:ascii="Segoe UI Symbol" w:eastAsia="Segoe UI Symbol" w:hAnsi="Segoe UI Symbol" w:cs="Segoe UI Symbol"/>
-        <w:b w:val="0"/>
-        <w:i w:val="0"/>
-        <w:strike w:val="0"/>
-        <w:dstrike w:val="0"/>
-        <w:color w:val="000000"/>
-        <w:sz w:val="24"/>
-        <w:szCs w:val="24"/>
-        <w:u w:val="none" w:color="000000"/>
-        <w:bdr w:val="none" w:sz="0" w:space="0" w:color="auto"/>
-        <w:shd w:val="clear" w:color="auto" w:fill="auto"/>
-        <w:vertAlign w:val="baseline"/>
-      </w:rPr>
-    </w:lvl>
-    <w:lvl w:ilvl="3" w:tplc="76B68F92">
+        <w:rFonts w:ascii="Segoe UI Symbol" w:hAnsi="Segoe UI Symbol" w:eastAsia="Segoe UI Symbol" w:cs="Segoe UI Symbol"/>
+        <w:b w:val="0"/>
+        <w:i w:val="0"/>
+        <w:strike w:val="0"/>
+        <w:dstrike w:val="0"/>
+        <w:color w:val="000000"/>
+        <w:sz w:val="24"/>
+        <w:szCs w:val="24"/>
+        <w:u w:val="none" w:color="000000"/>
+        <w:shd w:val="clear" w:color="auto" w:fill="auto"/>
+        <w:vertAlign w:val="baseline"/>
+      </w:rPr>
+    </w:lvl>
+    <w:lvl w:ilvl="3" w:tentative="0">
       <w:start w:val="1"/>
       <w:numFmt w:val="bullet"/>
       <w:lvlText w:val="•"/>
@@ -2546,21 +2423,20 @@
         <w:ind w:left="2160"/>
       </w:pPr>
       <w:rPr>
-        <w:rFonts w:ascii="Arial" w:eastAsia="Arial" w:hAnsi="Arial" w:cs="Arial"/>
-        <w:b w:val="0"/>
-        <w:i w:val="0"/>
-        <w:strike w:val="0"/>
-        <w:dstrike w:val="0"/>
-        <w:color w:val="000000"/>
-        <w:sz w:val="24"/>
-        <w:szCs w:val="24"/>
-        <w:u w:val="none" w:color="000000"/>
-        <w:bdr w:val="none" w:sz="0" w:space="0" w:color="auto"/>
-        <w:shd w:val="clear" w:color="auto" w:fill="auto"/>
-        <w:vertAlign w:val="baseline"/>
-      </w:rPr>
-    </w:lvl>
-    <w:lvl w:ilvl="4" w:tplc="377A8E34">
+        <w:rFonts w:ascii="Arial" w:hAnsi="Arial" w:eastAsia="Arial" w:cs="Arial"/>
+        <w:b w:val="0"/>
+        <w:i w:val="0"/>
+        <w:strike w:val="0"/>
+        <w:dstrike w:val="0"/>
+        <w:color w:val="000000"/>
+        <w:sz w:val="24"/>
+        <w:szCs w:val="24"/>
+        <w:u w:val="none" w:color="000000"/>
+        <w:shd w:val="clear" w:color="auto" w:fill="auto"/>
+        <w:vertAlign w:val="baseline"/>
+      </w:rPr>
+    </w:lvl>
+    <w:lvl w:ilvl="4" w:tentative="0">
       <w:start w:val="1"/>
       <w:numFmt w:val="bullet"/>
       <w:lvlText w:val="o"/>
@@ -2569,21 +2445,20 @@
         <w:ind w:left="2880"/>
       </w:pPr>
       <w:rPr>
-        <w:rFonts w:ascii="Segoe UI Symbol" w:eastAsia="Segoe UI Symbol" w:hAnsi="Segoe UI Symbol" w:cs="Segoe UI Symbol"/>
-        <w:b w:val="0"/>
-        <w:i w:val="0"/>
-        <w:strike w:val="0"/>
-        <w:dstrike w:val="0"/>
-        <w:color w:val="000000"/>
-        <w:sz w:val="24"/>
-        <w:szCs w:val="24"/>
-        <w:u w:val="none" w:color="000000"/>
-        <w:bdr w:val="none" w:sz="0" w:space="0" w:color="auto"/>
-        <w:shd w:val="clear" w:color="auto" w:fill="auto"/>
-        <w:vertAlign w:val="baseline"/>
-      </w:rPr>
-    </w:lvl>
-    <w:lvl w:ilvl="5" w:tplc="FC36480E">
+        <w:rFonts w:ascii="Segoe UI Symbol" w:hAnsi="Segoe UI Symbol" w:eastAsia="Segoe UI Symbol" w:cs="Segoe UI Symbol"/>
+        <w:b w:val="0"/>
+        <w:i w:val="0"/>
+        <w:strike w:val="0"/>
+        <w:dstrike w:val="0"/>
+        <w:color w:val="000000"/>
+        <w:sz w:val="24"/>
+        <w:szCs w:val="24"/>
+        <w:u w:val="none" w:color="000000"/>
+        <w:shd w:val="clear" w:color="auto" w:fill="auto"/>
+        <w:vertAlign w:val="baseline"/>
+      </w:rPr>
+    </w:lvl>
+    <w:lvl w:ilvl="5" w:tentative="0">
       <w:start w:val="1"/>
       <w:numFmt w:val="bullet"/>
       <w:lvlText w:val="▪"/>
@@ -2592,21 +2467,20 @@
         <w:ind w:left="3600"/>
       </w:pPr>
       <w:rPr>
-        <w:rFonts w:ascii="Segoe UI Symbol" w:eastAsia="Segoe UI Symbol" w:hAnsi="Segoe UI Symbol" w:cs="Segoe UI Symbol"/>
-        <w:b w:val="0"/>
-        <w:i w:val="0"/>
-        <w:strike w:val="0"/>
-        <w:dstrike w:val="0"/>
-        <w:color w:val="000000"/>
-        <w:sz w:val="24"/>
-        <w:szCs w:val="24"/>
-        <w:u w:val="none" w:color="000000"/>
-        <w:bdr w:val="none" w:sz="0" w:space="0" w:color="auto"/>
-        <w:shd w:val="clear" w:color="auto" w:fill="auto"/>
-        <w:vertAlign w:val="baseline"/>
-      </w:rPr>
-    </w:lvl>
-    <w:lvl w:ilvl="6" w:tplc="C4B29466">
+        <w:rFonts w:ascii="Segoe UI Symbol" w:hAnsi="Segoe UI Symbol" w:eastAsia="Segoe UI Symbol" w:cs="Segoe UI Symbol"/>
+        <w:b w:val="0"/>
+        <w:i w:val="0"/>
+        <w:strike w:val="0"/>
+        <w:dstrike w:val="0"/>
+        <w:color w:val="000000"/>
+        <w:sz w:val="24"/>
+        <w:szCs w:val="24"/>
+        <w:u w:val="none" w:color="000000"/>
+        <w:shd w:val="clear" w:color="auto" w:fill="auto"/>
+        <w:vertAlign w:val="baseline"/>
+      </w:rPr>
+    </w:lvl>
+    <w:lvl w:ilvl="6" w:tentative="0">
       <w:start w:val="1"/>
       <w:numFmt w:val="bullet"/>
       <w:lvlText w:val="•"/>
@@ -2615,21 +2489,20 @@
         <w:ind w:left="4320"/>
       </w:pPr>
       <w:rPr>
-        <w:rFonts w:ascii="Arial" w:eastAsia="Arial" w:hAnsi="Arial" w:cs="Arial"/>
-        <w:b w:val="0"/>
-        <w:i w:val="0"/>
-        <w:strike w:val="0"/>
-        <w:dstrike w:val="0"/>
-        <w:color w:val="000000"/>
-        <w:sz w:val="24"/>
-        <w:szCs w:val="24"/>
-        <w:u w:val="none" w:color="000000"/>
-        <w:bdr w:val="none" w:sz="0" w:space="0" w:color="auto"/>
-        <w:shd w:val="clear" w:color="auto" w:fill="auto"/>
-        <w:vertAlign w:val="baseline"/>
-      </w:rPr>
-    </w:lvl>
-    <w:lvl w:ilvl="7" w:tplc="77DEF4C2">
+        <w:rFonts w:ascii="Arial" w:hAnsi="Arial" w:eastAsia="Arial" w:cs="Arial"/>
+        <w:b w:val="0"/>
+        <w:i w:val="0"/>
+        <w:strike w:val="0"/>
+        <w:dstrike w:val="0"/>
+        <w:color w:val="000000"/>
+        <w:sz w:val="24"/>
+        <w:szCs w:val="24"/>
+        <w:u w:val="none" w:color="000000"/>
+        <w:shd w:val="clear" w:color="auto" w:fill="auto"/>
+        <w:vertAlign w:val="baseline"/>
+      </w:rPr>
+    </w:lvl>
+    <w:lvl w:ilvl="7" w:tentative="0">
       <w:start w:val="1"/>
       <w:numFmt w:val="bullet"/>
       <w:lvlText w:val="o"/>
@@ -2638,21 +2511,20 @@
         <w:ind w:left="5040"/>
       </w:pPr>
       <w:rPr>
-        <w:rFonts w:ascii="Segoe UI Symbol" w:eastAsia="Segoe UI Symbol" w:hAnsi="Segoe UI Symbol" w:cs="Segoe UI Symbol"/>
-        <w:b w:val="0"/>
-        <w:i w:val="0"/>
-        <w:strike w:val="0"/>
-        <w:dstrike w:val="0"/>
-        <w:color w:val="000000"/>
-        <w:sz w:val="24"/>
-        <w:szCs w:val="24"/>
-        <w:u w:val="none" w:color="000000"/>
-        <w:bdr w:val="none" w:sz="0" w:space="0" w:color="auto"/>
-        <w:shd w:val="clear" w:color="auto" w:fill="auto"/>
-        <w:vertAlign w:val="baseline"/>
-      </w:rPr>
-    </w:lvl>
-    <w:lvl w:ilvl="8" w:tplc="453092CC">
+        <w:rFonts w:ascii="Segoe UI Symbol" w:hAnsi="Segoe UI Symbol" w:eastAsia="Segoe UI Symbol" w:cs="Segoe UI Symbol"/>
+        <w:b w:val="0"/>
+        <w:i w:val="0"/>
+        <w:strike w:val="0"/>
+        <w:dstrike w:val="0"/>
+        <w:color w:val="000000"/>
+        <w:sz w:val="24"/>
+        <w:szCs w:val="24"/>
+        <w:u w:val="none" w:color="000000"/>
+        <w:shd w:val="clear" w:color="auto" w:fill="auto"/>
+        <w:vertAlign w:val="baseline"/>
+      </w:rPr>
+    </w:lvl>
+    <w:lvl w:ilvl="8" w:tentative="0">
       <w:start w:val="1"/>
       <w:numFmt w:val="bullet"/>
       <w:lvlText w:val="▪"/>
@@ -2661,16 +2533,15 @@
         <w:ind w:left="5760"/>
       </w:pPr>
       <w:rPr>
-        <w:rFonts w:ascii="Segoe UI Symbol" w:eastAsia="Segoe UI Symbol" w:hAnsi="Segoe UI Symbol" w:cs="Segoe UI Symbol"/>
-        <w:b w:val="0"/>
-        <w:i w:val="0"/>
-        <w:strike w:val="0"/>
-        <w:dstrike w:val="0"/>
-        <w:color w:val="000000"/>
-        <w:sz w:val="24"/>
-        <w:szCs w:val="24"/>
-        <w:u w:val="none" w:color="000000"/>
-        <w:bdr w:val="none" w:sz="0" w:space="0" w:color="auto"/>
+        <w:rFonts w:ascii="Segoe UI Symbol" w:hAnsi="Segoe UI Symbol" w:eastAsia="Segoe UI Symbol" w:cs="Segoe UI Symbol"/>
+        <w:b w:val="0"/>
+        <w:i w:val="0"/>
+        <w:strike w:val="0"/>
+        <w:dstrike w:val="0"/>
+        <w:color w:val="000000"/>
+        <w:sz w:val="24"/>
+        <w:szCs w:val="24"/>
+        <w:u w:val="none" w:color="000000"/>
         <w:shd w:val="clear" w:color="auto" w:fill="auto"/>
         <w:vertAlign w:val="baseline"/>
       </w:rPr>
@@ -2692,447 +2563,316 @@
 </file>
 
 <file path=word/styles.xml><?xml version="1.0" encoding="utf-8"?>
-<w:styles xmlns:mc="http://schemas.openxmlformats.org/markup-compatibility/2006" xmlns:r="http://schemas.openxmlformats.org/officeDocument/2006/relationships" xmlns:w="http://schemas.openxmlformats.org/wordprocessingml/2006/main" xmlns:w14="http://schemas.microsoft.com/office/word/2010/wordml" xmlns:w15="http://schemas.microsoft.com/office/word/2012/wordml" xmlns:w16cex="http://schemas.microsoft.com/office/word/2018/wordml/cex" xmlns:w16cid="http://schemas.microsoft.com/office/word/2016/wordml/cid" xmlns:w16="http://schemas.microsoft.com/office/word/2018/wordml" xmlns:w16se="http://schemas.microsoft.com/office/word/2015/wordml/symex" mc:Ignorable="w14 w15 w16se w16cid w16 w16cex">
+<w:styles xmlns:mc="http://schemas.openxmlformats.org/markup-compatibility/2006" xmlns:o="urn:schemas-microsoft-com:office:office" xmlns:r="http://schemas.openxmlformats.org/officeDocument/2006/relationships" xmlns:m="http://schemas.openxmlformats.org/officeDocument/2006/math" xmlns:v="urn:schemas-microsoft-com:vml" xmlns:w="http://schemas.openxmlformats.org/wordprocessingml/2006/main" xmlns:w14="http://schemas.microsoft.com/office/word/2010/wordml" xmlns:w10="urn:schemas-microsoft-com:office:word" xmlns:sl="http://schemas.openxmlformats.org/schemaLibrary/2006/main" mc:Ignorable="w14">
   <w:docDefaults>
     <w:rPrDefault>
       <w:rPr>
-        <w:rFonts w:asciiTheme="minorHAnsi" w:eastAsiaTheme="minorEastAsia" w:hAnsiTheme="minorHAnsi" w:cstheme="minorBidi"/>
-        <w:sz w:val="22"/>
-        <w:szCs w:val="22"/>
-        <w:lang w:val="en-US" w:eastAsia="en-US" w:bidi="ar-SA"/>
+        <w:rFonts w:asciiTheme="minorHAnsi" w:hAnsiTheme="minorHAnsi" w:eastAsiaTheme="minorEastAsia" w:cstheme="minorBidi"/>
       </w:rPr>
     </w:rPrDefault>
-    <w:pPrDefault>
-      <w:pPr>
-        <w:spacing w:after="160" w:line="259" w:lineRule="auto"/>
-      </w:pPr>
-    </w:pPrDefault>
+    <w:pPrDefault/>
   </w:docDefaults>
-  <w:latentStyles w:defLockedState="0" w:defUIPriority="99" w:defSemiHidden="0" w:defUnhideWhenUsed="0" w:defQFormat="0" w:count="376">
-    <w:lsdException w:name="Normal" w:uiPriority="0" w:qFormat="1"/>
-    <w:lsdException w:name="heading 1" w:uiPriority="9" w:qFormat="1"/>
-    <w:lsdException w:name="heading 2" w:semiHidden="1" w:uiPriority="9" w:unhideWhenUsed="1" w:qFormat="1"/>
-    <w:lsdException w:name="heading 3" w:semiHidden="1" w:uiPriority="9" w:unhideWhenUsed="1" w:qFormat="1"/>
-    <w:lsdException w:name="heading 4" w:semiHidden="1" w:uiPriority="9" w:unhideWhenUsed="1" w:qFormat="1"/>
-    <w:lsdException w:name="heading 5" w:semiHidden="1" w:uiPriority="9" w:unhideWhenUsed="1" w:qFormat="1"/>
-    <w:lsdException w:name="heading 6" w:semiHidden="1" w:uiPriority="9" w:unhideWhenUsed="1" w:qFormat="1"/>
-    <w:lsdException w:name="heading 7" w:semiHidden="1" w:uiPriority="9" w:unhideWhenUsed="1" w:qFormat="1"/>
-    <w:lsdException w:name="heading 8" w:semiHidden="1" w:uiPriority="9" w:unhideWhenUsed="1" w:qFormat="1"/>
-    <w:lsdException w:name="heading 9" w:semiHidden="1" w:uiPriority="9" w:unhideWhenUsed="1" w:qFormat="1"/>
-    <w:lsdException w:name="index 1" w:semiHidden="1" w:unhideWhenUsed="1"/>
-    <w:lsdException w:name="index 2" w:semiHidden="1" w:unhideWhenUsed="1"/>
-    <w:lsdException w:name="index 3" w:semiHidden="1" w:unhideWhenUsed="1"/>
-    <w:lsdException w:name="index 4" w:semiHidden="1" w:unhideWhenUsed="1"/>
-    <w:lsdException w:name="index 5" w:semiHidden="1" w:unhideWhenUsed="1"/>
-    <w:lsdException w:name="index 6" w:semiHidden="1" w:unhideWhenUsed="1"/>
-    <w:lsdException w:name="index 7" w:semiHidden="1" w:unhideWhenUsed="1"/>
-    <w:lsdException w:name="index 8" w:semiHidden="1" w:unhideWhenUsed="1"/>
-    <w:lsdException w:name="index 9" w:semiHidden="1" w:unhideWhenUsed="1"/>
-    <w:lsdException w:name="toc 1" w:semiHidden="1" w:uiPriority="39" w:unhideWhenUsed="1"/>
-    <w:lsdException w:name="toc 2" w:semiHidden="1" w:uiPriority="39" w:unhideWhenUsed="1"/>
-    <w:lsdException w:name="toc 3" w:semiHidden="1" w:uiPriority="39" w:unhideWhenUsed="1"/>
-    <w:lsdException w:name="toc 4" w:semiHidden="1" w:uiPriority="39" w:unhideWhenUsed="1"/>
-    <w:lsdException w:name="toc 5" w:semiHidden="1" w:uiPriority="39" w:unhideWhenUsed="1"/>
-    <w:lsdException w:name="toc 6" w:semiHidden="1" w:uiPriority="39" w:unhideWhenUsed="1"/>
-    <w:lsdException w:name="toc 7" w:semiHidden="1" w:uiPriority="39" w:unhideWhenUsed="1"/>
-    <w:lsdException w:name="toc 8" w:semiHidden="1" w:uiPriority="39" w:unhideWhenUsed="1"/>
-    <w:lsdException w:name="toc 9" w:semiHidden="1" w:uiPriority="39" w:unhideWhenUsed="1"/>
-    <w:lsdException w:name="Normal Indent" w:semiHidden="1" w:unhideWhenUsed="1"/>
-    <w:lsdException w:name="footnote text" w:semiHidden="1" w:unhideWhenUsed="1"/>
-    <w:lsdException w:name="annotation text" w:semiHidden="1" w:unhideWhenUsed="1"/>
-    <w:lsdException w:name="header" w:semiHidden="1" w:unhideWhenUsed="1"/>
-    <w:lsdException w:name="footer" w:semiHidden="1" w:unhideWhenUsed="1"/>
-    <w:lsdException w:name="index heading" w:semiHidden="1" w:unhideWhenUsed="1"/>
-    <w:lsdException w:name="caption" w:semiHidden="1" w:uiPriority="35" w:unhideWhenUsed="1" w:qFormat="1"/>
-    <w:lsdException w:name="table of figures" w:semiHidden="1" w:unhideWhenUsed="1"/>
-    <w:lsdException w:name="envelope address" w:semiHidden="1" w:unhideWhenUsed="1"/>
-    <w:lsdException w:name="envelope return" w:semiHidden="1" w:unhideWhenUsed="1"/>
-    <w:lsdException w:name="footnote reference" w:semiHidden="1" w:unhideWhenUsed="1"/>
-    <w:lsdException w:name="annotation reference" w:semiHidden="1" w:unhideWhenUsed="1"/>
-    <w:lsdException w:name="line number" w:semiHidden="1" w:unhideWhenUsed="1"/>
-    <w:lsdException w:name="page number" w:semiHidden="1" w:unhideWhenUsed="1"/>
-    <w:lsdException w:name="endnote reference" w:semiHidden="1" w:unhideWhenUsed="1"/>
-    <w:lsdException w:name="endnote text" w:semiHidden="1" w:unhideWhenUsed="1"/>
-    <w:lsdException w:name="table of authorities" w:semiHidden="1" w:unhideWhenUsed="1"/>
-    <w:lsdException w:name="macro" w:semiHidden="1" w:unhideWhenUsed="1"/>
-    <w:lsdException w:name="toa heading" w:semiHidden="1" w:unhideWhenUsed="1"/>
-    <w:lsdException w:name="List" w:semiHidden="1" w:unhideWhenUsed="1"/>
-    <w:lsdException w:name="List Bullet" w:semiHidden="1" w:unhideWhenUsed="1"/>
-    <w:lsdException w:name="List Number" w:semiHidden="1" w:unhideWhenUsed="1"/>
-    <w:lsdException w:name="List 2" w:semiHidden="1" w:unhideWhenUsed="1"/>
-    <w:lsdException w:name="List 3" w:semiHidden="1" w:unhideWhenUsed="1"/>
-    <w:lsdException w:name="List 4" w:semiHidden="1" w:unhideWhenUsed="1"/>
-    <w:lsdException w:name="List 5" w:semiHidden="1" w:unhideWhenUsed="1"/>
-    <w:lsdException w:name="List Bullet 2" w:semiHidden="1" w:unhideWhenUsed="1"/>
-    <w:lsdException w:name="List Bullet 3" w:semiHidden="1" w:unhideWhenUsed="1"/>
-    <w:lsdException w:name="List Bullet 4" w:semiHidden="1" w:unhideWhenUsed="1"/>
-    <w:lsdException w:name="List Bullet 5" w:semiHidden="1" w:unhideWhenUsed="1"/>
-    <w:lsdException w:name="List Number 2" w:semiHidden="1" w:unhideWhenUsed="1"/>
-    <w:lsdException w:name="List Number 3" w:semiHidden="1" w:unhideWhenUsed="1"/>
-    <w:lsdException w:name="List Number 4" w:semiHidden="1" w:unhideWhenUsed="1"/>
-    <w:lsdException w:name="List Number 5" w:semiHidden="1" w:unhideWhenUsed="1"/>
-    <w:lsdException w:name="Title" w:uiPriority="10" w:qFormat="1"/>
-    <w:lsdException w:name="Closing" w:semiHidden="1" w:unhideWhenUsed="1"/>
-    <w:lsdException w:name="Signature" w:semiHidden="1" w:unhideWhenUsed="1"/>
-    <w:lsdException w:name="Default Paragraph Font" w:semiHidden="1" w:uiPriority="1" w:unhideWhenUsed="1"/>
-    <w:lsdException w:name="Body Text" w:semiHidden="1" w:unhideWhenUsed="1"/>
-    <w:lsdException w:name="Body Text Indent" w:semiHidden="1" w:unhideWhenUsed="1"/>
-    <w:lsdException w:name="List Continue" w:semiHidden="1" w:unhideWhenUsed="1"/>
-    <w:lsdException w:name="List Continue 2" w:semiHidden="1" w:unhideWhenUsed="1"/>
-    <w:lsdException w:name="List Continue 3" w:semiHidden="1" w:unhideWhenUsed="1"/>
-    <w:lsdException w:name="List Continue 4" w:semiHidden="1" w:unhideWhenUsed="1"/>
-    <w:lsdException w:name="List Continue 5" w:semiHidden="1" w:unhideWhenUsed="1"/>
-    <w:lsdException w:name="Message Header" w:semiHidden="1" w:unhideWhenUsed="1"/>
-    <w:lsdException w:name="Subtitle" w:uiPriority="11" w:qFormat="1"/>
-    <w:lsdException w:name="Salutation" w:semiHidden="1" w:unhideWhenUsed="1"/>
-    <w:lsdException w:name="Date" w:semiHidden="1" w:unhideWhenUsed="1"/>
-    <w:lsdException w:name="Body Text First Indent" w:semiHidden="1" w:unhideWhenUsed="1"/>
-    <w:lsdException w:name="Body Text First Indent 2" w:semiHidden="1" w:unhideWhenUsed="1"/>
-    <w:lsdException w:name="Note Heading" w:semiHidden="1" w:unhideWhenUsed="1"/>
-    <w:lsdException w:name="Body Text 2" w:semiHidden="1" w:unhideWhenUsed="1"/>
-    <w:lsdException w:name="Body Text 3" w:semiHidden="1" w:unhideWhenUsed="1"/>
-    <w:lsdException w:name="Body Text Indent 2" w:semiHidden="1" w:unhideWhenUsed="1"/>
-    <w:lsdException w:name="Body Text Indent 3" w:semiHidden="1" w:unhideWhenUsed="1"/>
-    <w:lsdException w:name="Block Text" w:semiHidden="1" w:unhideWhenUsed="1"/>
-    <w:lsdException w:name="Hyperlink" w:semiHidden="1" w:unhideWhenUsed="1"/>
-    <w:lsdException w:name="FollowedHyperlink" w:semiHidden="1" w:unhideWhenUsed="1"/>
-    <w:lsdException w:name="Strong" w:uiPriority="22" w:qFormat="1"/>
-    <w:lsdException w:name="Emphasis" w:uiPriority="20" w:qFormat="1"/>
-    <w:lsdException w:name="Document Map" w:semiHidden="1" w:unhideWhenUsed="1"/>
-    <w:lsdException w:name="Plain Text" w:semiHidden="1" w:unhideWhenUsed="1"/>
-    <w:lsdException w:name="E-mail Signature" w:semiHidden="1" w:unhideWhenUsed="1"/>
-    <w:lsdException w:name="HTML Top of Form" w:semiHidden="1" w:unhideWhenUsed="1"/>
-    <w:lsdException w:name="HTML Bottom of Form" w:semiHidden="1" w:unhideWhenUsed="1"/>
-    <w:lsdException w:name="Normal (Web)" w:semiHidden="1" w:unhideWhenUsed="1"/>
-    <w:lsdException w:name="HTML Acronym" w:semiHidden="1" w:unhideWhenUsed="1"/>
-    <w:lsdException w:name="HTML Address" w:semiHidden="1" w:unhideWhenUsed="1"/>
-    <w:lsdException w:name="HTML Cite" w:semiHidden="1" w:unhideWhenUsed="1"/>
-    <w:lsdException w:name="HTML Code" w:semiHidden="1" w:unhideWhenUsed="1"/>
-    <w:lsdException w:name="HTML Definition" w:semiHidden="1" w:unhideWhenUsed="1"/>
-    <w:lsdException w:name="HTML Keyboard" w:semiHidden="1" w:unhideWhenUsed="1"/>
-    <w:lsdException w:name="HTML Preformatted" w:semiHidden="1" w:unhideWhenUsed="1"/>
-    <w:lsdException w:name="HTML Sample" w:semiHidden="1" w:unhideWhenUsed="1"/>
-    <w:lsdException w:name="HTML Typewriter" w:semiHidden="1" w:unhideWhenUsed="1"/>
-    <w:lsdException w:name="HTML Variable" w:semiHidden="1" w:unhideWhenUsed="1"/>
-    <w:lsdException w:name="Normal Table" w:semiHidden="1" w:unhideWhenUsed="1"/>
-    <w:lsdException w:name="annotation subject" w:semiHidden="1" w:unhideWhenUsed="1"/>
-    <w:lsdException w:name="No List" w:semiHidden="1" w:unhideWhenUsed="1"/>
-    <w:lsdException w:name="Outline List 1" w:semiHidden="1" w:unhideWhenUsed="1"/>
-    <w:lsdException w:name="Outline List 2" w:semiHidden="1" w:unhideWhenUsed="1"/>
-    <w:lsdException w:name="Outline List 3" w:semiHidden="1" w:unhideWhenUsed="1"/>
-    <w:lsdException w:name="Table Simple 1" w:semiHidden="1" w:unhideWhenUsed="1"/>
-    <w:lsdException w:name="Table Simple 2" w:semiHidden="1" w:unhideWhenUsed="1"/>
-    <w:lsdException w:name="Table Simple 3" w:semiHidden="1" w:unhideWhenUsed="1"/>
-    <w:lsdException w:name="Table Classic 1" w:semiHidden="1" w:unhideWhenUsed="1"/>
-    <w:lsdException w:name="Table Classic 2" w:semiHidden="1" w:unhideWhenUsed="1"/>
-    <w:lsdException w:name="Table Classic 3" w:semiHidden="1" w:unhideWhenUsed="1"/>
-    <w:lsdException w:name="Table Classic 4" w:semiHidden="1" w:unhideWhenUsed="1"/>
-    <w:lsdException w:name="Table Colorful 1" w:semiHidden="1" w:unhideWhenUsed="1"/>
-    <w:lsdException w:name="Table Colorful 2" w:semiHidden="1" w:unhideWhenUsed="1"/>
-    <w:lsdException w:name="Table Colorful 3" w:semiHidden="1" w:unhideWhenUsed="1"/>
-    <w:lsdException w:name="Table Columns 1" w:semiHidden="1" w:unhideWhenUsed="1"/>
-    <w:lsdException w:name="Table Columns 2" w:semiHidden="1" w:unhideWhenUsed="1"/>
-    <w:lsdException w:name="Table Columns 3" w:semiHidden="1" w:unhideWhenUsed="1"/>
-    <w:lsdException w:name="Table Columns 4" w:semiHidden="1" w:unhideWhenUsed="1"/>
-    <w:lsdException w:name="Table Columns 5" w:semiHidden="1" w:unhideWhenUsed="1"/>
-    <w:lsdException w:name="Table Grid 1" w:semiHidden="1" w:unhideWhenUsed="1"/>
-    <w:lsdException w:name="Table Grid 2" w:semiHidden="1" w:unhideWhenUsed="1"/>
-    <w:lsdException w:name="Table Grid 3" w:semiHidden="1" w:unhideWhenUsed="1"/>
-    <w:lsdException w:name="Table Grid 4" w:semiHidden="1" w:unhideWhenUsed="1"/>
-    <w:lsdException w:name="Table Grid 5" w:semiHidden="1" w:unhideWhenUsed="1"/>
-    <w:lsdException w:name="Table Grid 6" w:semiHidden="1" w:unhideWhenUsed="1"/>
-    <w:lsdException w:name="Table Grid 7" w:semiHidden="1" w:unhideWhenUsed="1"/>
-    <w:lsdException w:name="Table Grid 8" w:semiHidden="1" w:unhideWhenUsed="1"/>
-    <w:lsdException w:name="Table List 1" w:semiHidden="1" w:unhideWhenUsed="1"/>
-    <w:lsdException w:name="Table List 2" w:semiHidden="1" w:unhideWhenUsed="1"/>
-    <w:lsdException w:name="Table List 3" w:semiHidden="1" w:unhideWhenUsed="1"/>
-    <w:lsdException w:name="Table List 4" w:semiHidden="1" w:unhideWhenUsed="1"/>
-    <w:lsdException w:name="Table List 5" w:semiHidden="1" w:unhideWhenUsed="1"/>
-    <w:lsdException w:name="Table List 6" w:semiHidden="1" w:unhideWhenUsed="1"/>
-    <w:lsdException w:name="Table List 7" w:semiHidden="1" w:unhideWhenUsed="1"/>
-    <w:lsdException w:name="Table List 8" w:semiHidden="1" w:unhideWhenUsed="1"/>
-    <w:lsdException w:name="Table 3D effects 1" w:semiHidden="1" w:unhideWhenUsed="1"/>
-    <w:lsdException w:name="Table 3D effects 2" w:semiHidden="1" w:unhideWhenUsed="1"/>
-    <w:lsdException w:name="Table 3D effects 3" w:semiHidden="1" w:unhideWhenUsed="1"/>
-    <w:lsdException w:name="Table Contemporary" w:semiHidden="1" w:unhideWhenUsed="1"/>
-    <w:lsdException w:name="Table Elegant" w:semiHidden="1" w:unhideWhenUsed="1"/>
-    <w:lsdException w:name="Table Professional" w:semiHidden="1" w:unhideWhenUsed="1"/>
-    <w:lsdException w:name="Table Subtle 1" w:semiHidden="1" w:unhideWhenUsed="1"/>
-    <w:lsdException w:name="Table Subtle 2" w:semiHidden="1" w:unhideWhenUsed="1"/>
-    <w:lsdException w:name="Table Web 1" w:semiHidden="1" w:unhideWhenUsed="1"/>
-    <w:lsdException w:name="Table Web 2" w:semiHidden="1" w:unhideWhenUsed="1"/>
-    <w:lsdException w:name="Table Web 3" w:semiHidden="1" w:unhideWhenUsed="1"/>
-    <w:lsdException w:name="Balloon Text" w:semiHidden="1" w:unhideWhenUsed="1"/>
-    <w:lsdException w:name="Table Grid" w:uiPriority="39"/>
-    <w:lsdException w:name="Table Theme" w:semiHidden="1" w:unhideWhenUsed="1"/>
-    <w:lsdException w:name="Placeholder Text" w:semiHidden="1"/>
-    <w:lsdException w:name="No Spacing" w:uiPriority="1" w:qFormat="1"/>
-    <w:lsdException w:name="Light Shading" w:uiPriority="60"/>
-    <w:lsdException w:name="Light List" w:uiPriority="61"/>
-    <w:lsdException w:name="Light Grid" w:uiPriority="62"/>
-    <w:lsdException w:name="Medium Shading 1" w:uiPriority="63"/>
-    <w:lsdException w:name="Medium Shading 2" w:uiPriority="64"/>
-    <w:lsdException w:name="Medium List 1" w:uiPriority="65"/>
-    <w:lsdException w:name="Medium List 2" w:uiPriority="66"/>
-    <w:lsdException w:name="Medium Grid 1" w:uiPriority="67"/>
-    <w:lsdException w:name="Medium Grid 2" w:uiPriority="68"/>
-    <w:lsdException w:name="Medium Grid 3" w:uiPriority="69"/>
-    <w:lsdException w:name="Dark List" w:uiPriority="70"/>
-    <w:lsdException w:name="Colorful Shading" w:uiPriority="71"/>
-    <w:lsdException w:name="Colorful List" w:uiPriority="72"/>
-    <w:lsdException w:name="Colorful Grid" w:uiPriority="73"/>
-    <w:lsdException w:name="Light Shading Accent 1" w:uiPriority="60"/>
-    <w:lsdException w:name="Light List Accent 1" w:uiPriority="61"/>
-    <w:lsdException w:name="Light Grid Accent 1" w:uiPriority="62"/>
-    <w:lsdException w:name="Medium Shading 1 Accent 1" w:uiPriority="63"/>
-    <w:lsdException w:name="Medium Shading 2 Accent 1" w:uiPriority="64"/>
-    <w:lsdException w:name="Medium List 1 Accent 1" w:uiPriority="65"/>
-    <w:lsdException w:name="Revision" w:semiHidden="1"/>
-    <w:lsdException w:name="List Paragraph" w:uiPriority="34" w:qFormat="1"/>
-    <w:lsdException w:name="Quote" w:uiPriority="29" w:qFormat="1"/>
-    <w:lsdException w:name="Intense Quote" w:uiPriority="30" w:qFormat="1"/>
-    <w:lsdException w:name="Medium List 2 Accent 1" w:uiPriority="66"/>
-    <w:lsdException w:name="Medium Grid 1 Accent 1" w:uiPriority="67"/>
-    <w:lsdException w:name="Medium Grid 2 Accent 1" w:uiPriority="68"/>
-    <w:lsdException w:name="Medium Grid 3 Accent 1" w:uiPriority="69"/>
-    <w:lsdException w:name="Dark List Accent 1" w:uiPriority="70"/>
-    <w:lsdException w:name="Colorful Shading Accent 1" w:uiPriority="71"/>
-    <w:lsdException w:name="Colorful List Accent 1" w:uiPriority="72"/>
-    <w:lsdException w:name="Colorful Grid Accent 1" w:uiPriority="73"/>
-    <w:lsdException w:name="Light Shading Accent 2" w:uiPriority="60"/>
-    <w:lsdException w:name="Light List Accent 2" w:uiPriority="61"/>
-    <w:lsdException w:name="Light Grid Accent 2" w:uiPriority="62"/>
-    <w:lsdException w:name="Medium Shading 1 Accent 2" w:uiPriority="63"/>
-    <w:lsdException w:name="Medium Shading 2 Accent 2" w:uiPriority="64"/>
-    <w:lsdException w:name="Medium List 1 Accent 2" w:uiPriority="65"/>
-    <w:lsdException w:name="Medium List 2 Accent 2" w:uiPriority="66"/>
-    <w:lsdException w:name="Medium Grid 1 Accent 2" w:uiPriority="67"/>
-    <w:lsdException w:name="Medium Grid 2 Accent 2" w:uiPriority="68"/>
-    <w:lsdException w:name="Medium Grid 3 Accent 2" w:uiPriority="69"/>
-    <w:lsdException w:name="Dark List Accent 2" w:uiPriority="70"/>
-    <w:lsdException w:name="Colorful Shading Accent 2" w:uiPriority="71"/>
-    <w:lsdException w:name="Colorful List Accent 2" w:uiPriority="72"/>
-    <w:lsdException w:name="Colorful Grid Accent 2" w:uiPriority="73"/>
-    <w:lsdException w:name="Light Shading Accent 3" w:uiPriority="60"/>
-    <w:lsdException w:name="Light List Accent 3" w:uiPriority="61"/>
-    <w:lsdException w:name="Light Grid Accent 3" w:uiPriority="62"/>
-    <w:lsdException w:name="Medium Shading 1 Accent 3" w:uiPriority="63"/>
-    <w:lsdException w:name="Medium Shading 2 Accent 3" w:uiPriority="64"/>
-    <w:lsdException w:name="Medium List 1 Accent 3" w:uiPriority="65"/>
-    <w:lsdException w:name="Medium List 2 Accent 3" w:uiPriority="66"/>
-    <w:lsdException w:name="Medium Grid 1 Accent 3" w:uiPriority="67"/>
-    <w:lsdException w:name="Medium Grid 2 Accent 3" w:uiPriority="68"/>
-    <w:lsdException w:name="Medium Grid 3 Accent 3" w:uiPriority="69"/>
-    <w:lsdException w:name="Dark List Accent 3" w:uiPriority="70"/>
-    <w:lsdException w:name="Colorful Shading Accent 3" w:uiPriority="71"/>
-    <w:lsdException w:name="Colorful List Accent 3" w:uiPriority="72"/>
-    <w:lsdException w:name="Colorful Grid Accent 3" w:uiPriority="73"/>
-    <w:lsdException w:name="Light Shading Accent 4" w:uiPriority="60"/>
-    <w:lsdException w:name="Light List Accent 4" w:uiPriority="61"/>
-    <w:lsdException w:name="Light Grid Accent 4" w:uiPriority="62"/>
-    <w:lsdException w:name="Medium Shading 1 Accent 4" w:uiPriority="63"/>
-    <w:lsdException w:name="Medium Shading 2 Accent 4" w:uiPriority="64"/>
-    <w:lsdException w:name="Medium List 1 Accent 4" w:uiPriority="65"/>
-    <w:lsdException w:name="Medium List 2 Accent 4" w:uiPriority="66"/>
-    <w:lsdException w:name="Medium Grid 1 Accent 4" w:uiPriority="67"/>
-    <w:lsdException w:name="Medium Grid 2 Accent 4" w:uiPriority="68"/>
-    <w:lsdException w:name="Medium Grid 3 Accent 4" w:uiPriority="69"/>
-    <w:lsdException w:name="Dark List Accent 4" w:uiPriority="70"/>
-    <w:lsdException w:name="Colorful Shading Accent 4" w:uiPriority="71"/>
-    <w:lsdException w:name="Colorful List Accent 4" w:uiPriority="72"/>
-    <w:lsdException w:name="Colorful Grid Accent 4" w:uiPriority="73"/>
-    <w:lsdException w:name="Light Shading Accent 5" w:uiPriority="60"/>
-    <w:lsdException w:name="Light List Accent 5" w:uiPriority="61"/>
-    <w:lsdException w:name="Light Grid Accent 5" w:uiPriority="62"/>
-    <w:lsdException w:name="Medium Shading 1 Accent 5" w:uiPriority="63"/>
-    <w:lsdException w:name="Medium Shading 2 Accent 5" w:uiPriority="64"/>
-    <w:lsdException w:name="Medium List 1 Accent 5" w:uiPriority="65"/>
-    <w:lsdException w:name="Medium List 2 Accent 5" w:uiPriority="66"/>
-    <w:lsdException w:name="Medium Grid 1 Accent 5" w:uiPriority="67"/>
-    <w:lsdException w:name="Medium Grid 2 Accent 5" w:uiPriority="68"/>
-    <w:lsdException w:name="Medium Grid 3 Accent 5" w:uiPriority="69"/>
-    <w:lsdException w:name="Dark List Accent 5" w:uiPriority="70"/>
-    <w:lsdException w:name="Colorful Shading Accent 5" w:uiPriority="71"/>
-    <w:lsdException w:name="Colorful List Accent 5" w:uiPriority="72"/>
-    <w:lsdException w:name="Colorful Grid Accent 5" w:uiPriority="73"/>
-    <w:lsdException w:name="Light Shading Accent 6" w:uiPriority="60"/>
-    <w:lsdException w:name="Light List Accent 6" w:uiPriority="61"/>
-    <w:lsdException w:name="Light Grid Accent 6" w:uiPriority="62"/>
-    <w:lsdException w:name="Medium Shading 1 Accent 6" w:uiPriority="63"/>
-    <w:lsdException w:name="Medium Shading 2 Accent 6" w:uiPriority="64"/>
-    <w:lsdException w:name="Medium List 1 Accent 6" w:uiPriority="65"/>
-    <w:lsdException w:name="Medium List 2 Accent 6" w:uiPriority="66"/>
-    <w:lsdException w:name="Medium Grid 1 Accent 6" w:uiPriority="67"/>
-    <w:lsdException w:name="Medium Grid 2 Accent 6" w:uiPriority="68"/>
-    <w:lsdException w:name="Medium Grid 3 Accent 6" w:uiPriority="69"/>
-    <w:lsdException w:name="Dark List Accent 6" w:uiPriority="70"/>
-    <w:lsdException w:name="Colorful Shading Accent 6" w:uiPriority="71"/>
-    <w:lsdException w:name="Colorful List Accent 6" w:uiPriority="72"/>
-    <w:lsdException w:name="Colorful Grid Accent 6" w:uiPriority="73"/>
-    <w:lsdException w:name="Subtle Emphasis" w:uiPriority="19" w:qFormat="1"/>
-    <w:lsdException w:name="Intense Emphasis" w:uiPriority="21" w:qFormat="1"/>
-    <w:lsdException w:name="Subtle Reference" w:uiPriority="31" w:qFormat="1"/>
-    <w:lsdException w:name="Intense Reference" w:uiPriority="32" w:qFormat="1"/>
-    <w:lsdException w:name="Book Title" w:uiPriority="33" w:qFormat="1"/>
-    <w:lsdException w:name="Bibliography" w:semiHidden="1" w:uiPriority="37" w:unhideWhenUsed="1"/>
-    <w:lsdException w:name="TOC Heading" w:semiHidden="1" w:uiPriority="39" w:unhideWhenUsed="1" w:qFormat="1"/>
-    <w:lsdException w:name="Plain Table 1" w:uiPriority="41"/>
-    <w:lsdException w:name="Plain Table 2" w:uiPriority="42"/>
-    <w:lsdException w:name="Plain Table 3" w:uiPriority="43"/>
-    <w:lsdException w:name="Plain Table 4" w:uiPriority="44"/>
-    <w:lsdException w:name="Plain Table 5" w:uiPriority="45"/>
-    <w:lsdException w:name="Grid Table Light" w:uiPriority="40"/>
-    <w:lsdException w:name="Grid Table 1 Light" w:uiPriority="46"/>
-    <w:lsdException w:name="Grid Table 2" w:uiPriority="47"/>
-    <w:lsdException w:name="Grid Table 3" w:uiPriority="48"/>
-    <w:lsdException w:name="Grid Table 4" w:uiPriority="49"/>
-    <w:lsdException w:name="Grid Table 5 Dark" w:uiPriority="50"/>
-    <w:lsdException w:name="Grid Table 6 Colorful" w:uiPriority="51"/>
-    <w:lsdException w:name="Grid Table 7 Colorful" w:uiPriority="52"/>
-    <w:lsdException w:name="Grid Table 1 Light Accent 1" w:uiPriority="46"/>
-    <w:lsdException w:name="Grid Table 2 Accent 1" w:uiPriority="47"/>
-    <w:lsdException w:name="Grid Table 3 Accent 1" w:uiPriority="48"/>
-    <w:lsdException w:name="Grid Table 4 Accent 1" w:uiPriority="49"/>
-    <w:lsdException w:name="Grid Table 5 Dark Accent 1" w:uiPriority="50"/>
-    <w:lsdException w:name="Grid Table 6 Colorful Accent 1" w:uiPriority="51"/>
-    <w:lsdException w:name="Grid Table 7 Colorful Accent 1" w:uiPriority="52"/>
-    <w:lsdException w:name="Grid Table 1 Light Accent 2" w:uiPriority="46"/>
-    <w:lsdException w:name="Grid Table 2 Accent 2" w:uiPriority="47"/>
-    <w:lsdException w:name="Grid Table 3 Accent 2" w:uiPriority="48"/>
-    <w:lsdException w:name="Grid Table 4 Accent 2" w:uiPriority="49"/>
-    <w:lsdException w:name="Grid Table 5 Dark Accent 2" w:uiPriority="50"/>
-    <w:lsdException w:name="Grid Table 6 Colorful Accent 2" w:uiPriority="51"/>
-    <w:lsdException w:name="Grid Table 7 Colorful Accent 2" w:uiPriority="52"/>
-    <w:lsdException w:name="Grid Table 1 Light Accent 3" w:uiPriority="46"/>
-    <w:lsdException w:name="Grid Table 2 Accent 3" w:uiPriority="47"/>
-    <w:lsdException w:name="Grid Table 3 Accent 3" w:uiPriority="48"/>
-    <w:lsdException w:name="Grid Table 4 Accent 3" w:uiPriority="49"/>
-    <w:lsdException w:name="Grid Table 5 Dark Accent 3" w:uiPriority="50"/>
-    <w:lsdException w:name="Grid Table 6 Colorful Accent 3" w:uiPriority="51"/>
-    <w:lsdException w:name="Grid Table 7 Colorful Accent 3" w:uiPriority="52"/>
-    <w:lsdException w:name="Grid Table 1 Light Accent 4" w:uiPriority="46"/>
-    <w:lsdException w:name="Grid Table 2 Accent 4" w:uiPriority="47"/>
-    <w:lsdException w:name="Grid Table 3 Accent 4" w:uiPriority="48"/>
-    <w:lsdException w:name="Grid Table 4 Accent 4" w:uiPriority="49"/>
-    <w:lsdException w:name="Grid Table 5 Dark Accent 4" w:uiPriority="50"/>
-    <w:lsdException w:name="Grid Table 6 Colorful Accent 4" w:uiPriority="51"/>
-    <w:lsdException w:name="Grid Table 7 Colorful Accent 4" w:uiPriority="52"/>
-    <w:lsdException w:name="Grid Table 1 Light Accent 5" w:uiPriority="46"/>
-    <w:lsdException w:name="Grid Table 2 Accent 5" w:uiPriority="47"/>
-    <w:lsdException w:name="Grid Table 3 Accent 5" w:uiPriority="48"/>
-    <w:lsdException w:name="Grid Table 4 Accent 5" w:uiPriority="49"/>
-    <w:lsdException w:name="Grid Table 5 Dark Accent 5" w:uiPriority="50"/>
-    <w:lsdException w:name="Grid Table 6 Colorful Accent 5" w:uiPriority="51"/>
-    <w:lsdException w:name="Grid Table 7 Colorful Accent 5" w:uiPriority="52"/>
-    <w:lsdException w:name="Grid Table 1 Light Accent 6" w:uiPriority="46"/>
-    <w:lsdException w:name="Grid Table 2 Accent 6" w:uiPriority="47"/>
-    <w:lsdException w:name="Grid Table 3 Accent 6" w:uiPriority="48"/>
-    <w:lsdException w:name="Grid Table 4 Accent 6" w:uiPriority="49"/>
-    <w:lsdException w:name="Grid Table 5 Dark Accent 6" w:uiPriority="50"/>
-    <w:lsdException w:name="Grid Table 6 Colorful Accent 6" w:uiPriority="51"/>
-    <w:lsdException w:name="Grid Table 7 Colorful Accent 6" w:uiPriority="52"/>
-    <w:lsdException w:name="List Table 1 Light" w:uiPriority="46"/>
-    <w:lsdException w:name="List Table 2" w:uiPriority="47"/>
-    <w:lsdException w:name="List Table 3" w:uiPriority="48"/>
-    <w:lsdException w:name="List Table 4" w:uiPriority="49"/>
-    <w:lsdException w:name="List Table 5 Dark" w:uiPriority="50"/>
-    <w:lsdException w:name="List Table 6 Colorful" w:uiPriority="51"/>
-    <w:lsdException w:name="List Table 7 Colorful" w:uiPriority="52"/>
-    <w:lsdException w:name="List Table 1 Light Accent 1" w:uiPriority="46"/>
-    <w:lsdException w:name="List Table 2 Accent 1" w:uiPriority="47"/>
-    <w:lsdException w:name="List Table 3 Accent 1" w:uiPriority="48"/>
-    <w:lsdException w:name="List Table 4 Accent 1" w:uiPriority="49"/>
-    <w:lsdException w:name="List Table 5 Dark Accent 1" w:uiPriority="50"/>
-    <w:lsdException w:name="List Table 6 Colorful Accent 1" w:uiPriority="51"/>
-    <w:lsdException w:name="List Table 7 Colorful Accent 1" w:uiPriority="52"/>
-    <w:lsdException w:name="List Table 1 Light Accent 2" w:uiPriority="46"/>
-    <w:lsdException w:name="List Table 2 Accent 2" w:uiPriority="47"/>
-    <w:lsdException w:name="List Table 3 Accent 2" w:uiPriority="48"/>
-    <w:lsdException w:name="List Table 4 Accent 2" w:uiPriority="49"/>
-    <w:lsdException w:name="List Table 5 Dark Accent 2" w:uiPriority="50"/>
-    <w:lsdException w:name="List Table 6 Colorful Accent 2" w:uiPriority="51"/>
-    <w:lsdException w:name="List Table 7 Colorful Accent 2" w:uiPriority="52"/>
-    <w:lsdException w:name="List Table 1 Light Accent 3" w:uiPriority="46"/>
-    <w:lsdException w:name="List Table 2 Accent 3" w:uiPriority="47"/>
-    <w:lsdException w:name="List Table 3 Accent 3" w:uiPriority="48"/>
-    <w:lsdException w:name="List Table 4 Accent 3" w:uiPriority="49"/>
-    <w:lsdException w:name="List Table 5 Dark Accent 3" w:uiPriority="50"/>
-    <w:lsdException w:name="List Table 6 Colorful Accent 3" w:uiPriority="51"/>
-    <w:lsdException w:name="List Table 7 Colorful Accent 3" w:uiPriority="52"/>
-    <w:lsdException w:name="List Table 1 Light Accent 4" w:uiPriority="46"/>
-    <w:lsdException w:name="List Table 2 Accent 4" w:uiPriority="47"/>
-    <w:lsdException w:name="List Table 3 Accent 4" w:uiPriority="48"/>
-    <w:lsdException w:name="List Table 4 Accent 4" w:uiPriority="49"/>
-    <w:lsdException w:name="List Table 5 Dark Accent 4" w:uiPriority="50"/>
-    <w:lsdException w:name="List Table 6 Colorful Accent 4" w:uiPriority="51"/>
-    <w:lsdException w:name="List Table 7 Colorful Accent 4" w:uiPriority="52"/>
-    <w:lsdException w:name="List Table 1 Light Accent 5" w:uiPriority="46"/>
-    <w:lsdException w:name="List Table 2 Accent 5" w:uiPriority="47"/>
-    <w:lsdException w:name="List Table 3 Accent 5" w:uiPriority="48"/>
-    <w:lsdException w:name="List Table 4 Accent 5" w:uiPriority="49"/>
-    <w:lsdException w:name="List Table 5 Dark Accent 5" w:uiPriority="50"/>
-    <w:lsdException w:name="List Table 6 Colorful Accent 5" w:uiPriority="51"/>
-    <w:lsdException w:name="List Table 7 Colorful Accent 5" w:uiPriority="52"/>
-    <w:lsdException w:name="List Table 1 Light Accent 6" w:uiPriority="46"/>
-    <w:lsdException w:name="List Table 2 Accent 6" w:uiPriority="47"/>
-    <w:lsdException w:name="List Table 3 Accent 6" w:uiPriority="48"/>
-    <w:lsdException w:name="List Table 4 Accent 6" w:uiPriority="49"/>
-    <w:lsdException w:name="List Table 5 Dark Accent 6" w:uiPriority="50"/>
-    <w:lsdException w:name="List Table 6 Colorful Accent 6" w:uiPriority="51"/>
-    <w:lsdException w:name="List Table 7 Colorful Accent 6" w:uiPriority="52"/>
-    <w:lsdException w:name="Mention" w:semiHidden="1" w:unhideWhenUsed="1"/>
-    <w:lsdException w:name="Smart Hyperlink" w:semiHidden="1" w:unhideWhenUsed="1"/>
-    <w:lsdException w:name="Hashtag" w:semiHidden="1" w:unhideWhenUsed="1"/>
-    <w:lsdException w:name="Unresolved Mention" w:semiHidden="1" w:unhideWhenUsed="1"/>
-    <w:lsdException w:name="Smart Link" w:semiHidden="1" w:unhideWhenUsed="1"/>
+  <w:latentStyles w:count="260" w:defQFormat="0" w:defUnhideWhenUsed="1" w:defSemiHidden="1" w:defUIPriority="99" w:defLockedState="0">
+    <w:lsdException w:qFormat="1" w:unhideWhenUsed="0" w:uiPriority="0" w:semiHidden="0" w:name="Normal"/>
+    <w:lsdException w:qFormat="1" w:unhideWhenUsed="0" w:uiPriority="9" w:semiHidden="0" w:name="heading 1"/>
+    <w:lsdException w:qFormat="1" w:uiPriority="9" w:name="heading 2"/>
+    <w:lsdException w:qFormat="1" w:uiPriority="9" w:name="heading 3"/>
+    <w:lsdException w:qFormat="1" w:uiPriority="9" w:name="heading 4"/>
+    <w:lsdException w:qFormat="1" w:uiPriority="9" w:name="heading 5"/>
+    <w:lsdException w:qFormat="1" w:uiPriority="9" w:name="heading 6"/>
+    <w:lsdException w:qFormat="1" w:uiPriority="9" w:name="heading 7"/>
+    <w:lsdException w:qFormat="1" w:uiPriority="9" w:name="heading 8"/>
+    <w:lsdException w:qFormat="1" w:uiPriority="9" w:name="heading 9"/>
+    <w:lsdException w:uiPriority="99" w:name="index 1"/>
+    <w:lsdException w:uiPriority="99" w:name="index 2"/>
+    <w:lsdException w:uiPriority="99" w:name="index 3"/>
+    <w:lsdException w:uiPriority="99" w:name="index 4"/>
+    <w:lsdException w:uiPriority="99" w:name="index 5"/>
+    <w:lsdException w:uiPriority="99" w:name="index 6"/>
+    <w:lsdException w:uiPriority="99" w:name="index 7"/>
+    <w:lsdException w:uiPriority="99" w:name="index 8"/>
+    <w:lsdException w:uiPriority="99" w:name="index 9"/>
+    <w:lsdException w:uiPriority="39" w:name="toc 1"/>
+    <w:lsdException w:uiPriority="39" w:name="toc 2"/>
+    <w:lsdException w:uiPriority="39" w:name="toc 3"/>
+    <w:lsdException w:uiPriority="39" w:name="toc 4"/>
+    <w:lsdException w:uiPriority="39" w:name="toc 5"/>
+    <w:lsdException w:uiPriority="39" w:name="toc 6"/>
+    <w:lsdException w:uiPriority="39" w:name="toc 7"/>
+    <w:lsdException w:uiPriority="39" w:name="toc 8"/>
+    <w:lsdException w:uiPriority="39" w:name="toc 9"/>
+    <w:lsdException w:uiPriority="99" w:name="Normal Indent"/>
+    <w:lsdException w:uiPriority="99" w:name="footnote text"/>
+    <w:lsdException w:uiPriority="99" w:name="annotation text"/>
+    <w:lsdException w:uiPriority="99" w:name="header"/>
+    <w:lsdException w:uiPriority="99" w:name="footer"/>
+    <w:lsdException w:uiPriority="99" w:name="index heading"/>
+    <w:lsdException w:qFormat="1" w:uiPriority="35" w:name="caption"/>
+    <w:lsdException w:uiPriority="99" w:name="table of figures"/>
+    <w:lsdException w:uiPriority="99" w:name="envelope address"/>
+    <w:lsdException w:uiPriority="99" w:name="envelope return"/>
+    <w:lsdException w:uiPriority="99" w:name="footnote reference"/>
+    <w:lsdException w:uiPriority="99" w:name="annotation reference"/>
+    <w:lsdException w:uiPriority="99" w:name="line number"/>
+    <w:lsdException w:uiPriority="99" w:name="page number"/>
+    <w:lsdException w:uiPriority="99" w:name="endnote reference"/>
+    <w:lsdException w:uiPriority="99" w:name="endnote text"/>
+    <w:lsdException w:uiPriority="99" w:name="table of authorities"/>
+    <w:lsdException w:uiPriority="99" w:name="macro"/>
+    <w:lsdException w:uiPriority="99" w:name="toa heading"/>
+    <w:lsdException w:uiPriority="99" w:name="List"/>
+    <w:lsdException w:uiPriority="99" w:name="List Bullet"/>
+    <w:lsdException w:uiPriority="99" w:name="List Number"/>
+    <w:lsdException w:uiPriority="99" w:name="List 2"/>
+    <w:lsdException w:uiPriority="99" w:name="List 3"/>
+    <w:lsdException w:uiPriority="99" w:name="List 4"/>
+    <w:lsdException w:uiPriority="99" w:name="List 5"/>
+    <w:lsdException w:uiPriority="99" w:name="List Bullet 2"/>
+    <w:lsdException w:uiPriority="99" w:name="List Bullet 3"/>
+    <w:lsdException w:uiPriority="99" w:name="List Bullet 4"/>
+    <w:lsdException w:uiPriority="99" w:name="List Bullet 5"/>
+    <w:lsdException w:uiPriority="99" w:name="List Number 2"/>
+    <w:lsdException w:uiPriority="99" w:name="List Number 3"/>
+    <w:lsdException w:uiPriority="99" w:name="List Number 4"/>
+    <w:lsdException w:uiPriority="99" w:name="List Number 5"/>
+    <w:lsdException w:qFormat="1" w:unhideWhenUsed="0" w:uiPriority="10" w:semiHidden="0" w:name="Title"/>
+    <w:lsdException w:uiPriority="99" w:name="Closing"/>
+    <w:lsdException w:uiPriority="99" w:name="Signature"/>
+    <w:lsdException w:uiPriority="1" w:name="Default Paragraph Font"/>
+    <w:lsdException w:uiPriority="99" w:name="Body Text"/>
+    <w:lsdException w:uiPriority="99" w:name="Body Text Indent"/>
+    <w:lsdException w:uiPriority="99" w:name="List Continue"/>
+    <w:lsdException w:uiPriority="99" w:name="List Continue 2"/>
+    <w:lsdException w:uiPriority="99" w:name="List Continue 3"/>
+    <w:lsdException w:uiPriority="99" w:name="List Continue 4"/>
+    <w:lsdException w:uiPriority="99" w:name="List Continue 5"/>
+    <w:lsdException w:uiPriority="99" w:name="Message Header"/>
+    <w:lsdException w:qFormat="1" w:unhideWhenUsed="0" w:uiPriority="11" w:semiHidden="0" w:name="Subtitle"/>
+    <w:lsdException w:uiPriority="99" w:name="Salutation"/>
+    <w:lsdException w:uiPriority="99" w:name="Date"/>
+    <w:lsdException w:uiPriority="99" w:name="Body Text First Indent"/>
+    <w:lsdException w:uiPriority="99" w:name="Body Text First Indent 2"/>
+    <w:lsdException w:uiPriority="99" w:name="Note Heading"/>
+    <w:lsdException w:uiPriority="99" w:name="Body Text 2"/>
+    <w:lsdException w:uiPriority="99" w:name="Body Text 3"/>
+    <w:lsdException w:uiPriority="99" w:name="Body Text Indent 2"/>
+    <w:lsdException w:uiPriority="99" w:name="Body Text Indent 3"/>
+    <w:lsdException w:uiPriority="99" w:name="Block Text"/>
+    <w:lsdException w:uiPriority="99" w:name="Hyperlink"/>
+    <w:lsdException w:uiPriority="99" w:name="FollowedHyperlink"/>
+    <w:lsdException w:qFormat="1" w:unhideWhenUsed="0" w:uiPriority="22" w:semiHidden="0" w:name="Strong"/>
+    <w:lsdException w:qFormat="1" w:unhideWhenUsed="0" w:uiPriority="20" w:semiHidden="0" w:name="Emphasis"/>
+    <w:lsdException w:uiPriority="99" w:name="Document Map"/>
+    <w:lsdException w:uiPriority="99" w:name="Plain Text"/>
+    <w:lsdException w:uiPriority="99" w:name="E-mail Signature"/>
+    <w:lsdException w:uiPriority="99" w:name="Normal (Web)"/>
+    <w:lsdException w:uiPriority="99" w:name="HTML Acronym"/>
+    <w:lsdException w:uiPriority="99" w:name="HTML Address"/>
+    <w:lsdException w:uiPriority="99" w:name="HTML Cite"/>
+    <w:lsdException w:uiPriority="99" w:name="HTML Code"/>
+    <w:lsdException w:uiPriority="99" w:name="HTML Definition"/>
+    <w:lsdException w:uiPriority="99" w:name="HTML Keyboard"/>
+    <w:lsdException w:uiPriority="99" w:name="HTML Preformatted"/>
+    <w:lsdException w:uiPriority="99" w:name="HTML Sample"/>
+    <w:lsdException w:uiPriority="99" w:name="HTML Typewriter"/>
+    <w:lsdException w:uiPriority="99" w:name="HTML Variable"/>
+    <w:lsdException w:uiPriority="99" w:name="Normal Table"/>
+    <w:lsdException w:uiPriority="99" w:name="annotation subject"/>
+    <w:lsdException w:uiPriority="99" w:name="Table Simple 1"/>
+    <w:lsdException w:uiPriority="99" w:name="Table Simple 2"/>
+    <w:lsdException w:uiPriority="99" w:name="Table Simple 3"/>
+    <w:lsdException w:uiPriority="99" w:name="Table Classic 1"/>
+    <w:lsdException w:uiPriority="99" w:name="Table Classic 2"/>
+    <w:lsdException w:uiPriority="99" w:name="Table Classic 3"/>
+    <w:lsdException w:uiPriority="99" w:name="Table Classic 4"/>
+    <w:lsdException w:uiPriority="99" w:name="Table Colorful 1"/>
+    <w:lsdException w:uiPriority="99" w:name="Table Colorful 2"/>
+    <w:lsdException w:uiPriority="99" w:name="Table Colorful 3"/>
+    <w:lsdException w:uiPriority="99" w:name="Table Columns 1"/>
+    <w:lsdException w:uiPriority="99" w:name="Table Columns 2"/>
+    <w:lsdException w:uiPriority="99" w:name="Table Columns 3"/>
+    <w:lsdException w:uiPriority="99" w:name="Table Columns 4"/>
+    <w:lsdException w:uiPriority="99" w:name="Table Columns 5"/>
+    <w:lsdException w:uiPriority="99" w:name="Table Grid 1"/>
+    <w:lsdException w:uiPriority="99" w:name="Table Grid 2"/>
+    <w:lsdException w:uiPriority="99" w:name="Table Grid 3"/>
+    <w:lsdException w:uiPriority="99" w:name="Table Grid 4"/>
+    <w:lsdException w:uiPriority="99" w:name="Table Grid 5"/>
+    <w:lsdException w:uiPriority="99" w:name="Table Grid 6"/>
+    <w:lsdException w:uiPriority="99" w:name="Table Grid 7"/>
+    <w:lsdException w:uiPriority="99" w:name="Table Grid 8"/>
+    <w:lsdException w:uiPriority="99" w:name="Table List 1"/>
+    <w:lsdException w:uiPriority="99" w:name="Table List 2"/>
+    <w:lsdException w:uiPriority="99" w:name="Table List 3"/>
+    <w:lsdException w:uiPriority="99" w:name="Table List 4"/>
+    <w:lsdException w:uiPriority="99" w:name="Table List 5"/>
+    <w:lsdException w:uiPriority="99" w:name="Table List 6"/>
+    <w:lsdException w:uiPriority="99" w:name="Table List 7"/>
+    <w:lsdException w:uiPriority="99" w:name="Table List 8"/>
+    <w:lsdException w:uiPriority="99" w:name="Table 3D effects 1"/>
+    <w:lsdException w:uiPriority="99" w:name="Table 3D effects 2"/>
+    <w:lsdException w:uiPriority="99" w:name="Table 3D effects 3"/>
+    <w:lsdException w:uiPriority="99" w:name="Table Contemporary"/>
+    <w:lsdException w:uiPriority="99" w:name="Table Elegant"/>
+    <w:lsdException w:uiPriority="99" w:name="Table Professional"/>
+    <w:lsdException w:uiPriority="99" w:name="Table Subtle 1"/>
+    <w:lsdException w:uiPriority="99" w:name="Table Subtle 2"/>
+    <w:lsdException w:uiPriority="99" w:name="Table Web 1"/>
+    <w:lsdException w:uiPriority="99" w:name="Table Web 2"/>
+    <w:lsdException w:uiPriority="99" w:name="Table Web 3"/>
+    <w:lsdException w:uiPriority="99" w:name="Balloon Text"/>
+    <w:lsdException w:unhideWhenUsed="0" w:uiPriority="39" w:semiHidden="0" w:name="Table Grid"/>
+    <w:lsdException w:uiPriority="99" w:name="Table Theme"/>
+    <w:lsdException w:unhideWhenUsed="0" w:uiPriority="60" w:semiHidden="0" w:name="Light Shading"/>
+    <w:lsdException w:unhideWhenUsed="0" w:uiPriority="61" w:semiHidden="0" w:name="Light List"/>
+    <w:lsdException w:unhideWhenUsed="0" w:uiPriority="62" w:semiHidden="0" w:name="Light Grid"/>
+    <w:lsdException w:unhideWhenUsed="0" w:uiPriority="63" w:semiHidden="0" w:name="Medium Shading 1"/>
+    <w:lsdException w:unhideWhenUsed="0" w:uiPriority="64" w:semiHidden="0" w:name="Medium Shading 2"/>
+    <w:lsdException w:unhideWhenUsed="0" w:uiPriority="65" w:semiHidden="0" w:name="Medium List 1"/>
+    <w:lsdException w:unhideWhenUsed="0" w:uiPriority="66" w:semiHidden="0" w:name="Medium List 2"/>
+    <w:lsdException w:unhideWhenUsed="0" w:uiPriority="67" w:semiHidden="0" w:name="Medium Grid 1"/>
+    <w:lsdException w:unhideWhenUsed="0" w:uiPriority="68" w:semiHidden="0" w:name="Medium Grid 2"/>
+    <w:lsdException w:unhideWhenUsed="0" w:uiPriority="69" w:semiHidden="0" w:name="Medium Grid 3"/>
+    <w:lsdException w:unhideWhenUsed="0" w:uiPriority="70" w:semiHidden="0" w:name="Dark List"/>
+    <w:lsdException w:unhideWhenUsed="0" w:uiPriority="71" w:semiHidden="0" w:name="Colorful Shading"/>
+    <w:lsdException w:unhideWhenUsed="0" w:uiPriority="72" w:semiHidden="0" w:name="Colorful List"/>
+    <w:lsdException w:unhideWhenUsed="0" w:uiPriority="73" w:semiHidden="0" w:name="Colorful Grid"/>
+    <w:lsdException w:unhideWhenUsed="0" w:uiPriority="60" w:semiHidden="0" w:name="Light Shading Accent 1"/>
+    <w:lsdException w:unhideWhenUsed="0" w:uiPriority="61" w:semiHidden="0" w:name="Light List Accent 1"/>
+    <w:lsdException w:unhideWhenUsed="0" w:uiPriority="62" w:semiHidden="0" w:name="Light Grid Accent 1"/>
+    <w:lsdException w:unhideWhenUsed="0" w:uiPriority="63" w:semiHidden="0" w:name="Medium Shading 1 Accent 1"/>
+    <w:lsdException w:unhideWhenUsed="0" w:uiPriority="64" w:semiHidden="0" w:name="Medium Shading 2 Accent 1"/>
+    <w:lsdException w:unhideWhenUsed="0" w:uiPriority="65" w:semiHidden="0" w:name="Medium List 1 Accent 1"/>
+    <w:lsdException w:unhideWhenUsed="0" w:uiPriority="66" w:semiHidden="0" w:name="Medium List 2 Accent 1"/>
+    <w:lsdException w:unhideWhenUsed="0" w:uiPriority="67" w:semiHidden="0" w:name="Medium Grid 1 Accent 1"/>
+    <w:lsdException w:unhideWhenUsed="0" w:uiPriority="68" w:semiHidden="0" w:name="Medium Grid 2 Accent 1"/>
+    <w:lsdException w:unhideWhenUsed="0" w:uiPriority="69" w:semiHidden="0" w:name="Medium Grid 3 Accent 1"/>
+    <w:lsdException w:unhideWhenUsed="0" w:uiPriority="70" w:semiHidden="0" w:name="Dark List Accent 1"/>
+    <w:lsdException w:unhideWhenUsed="0" w:uiPriority="71" w:semiHidden="0" w:name="Colorful Shading Accent 1"/>
+    <w:lsdException w:unhideWhenUsed="0" w:uiPriority="72" w:semiHidden="0" w:name="Colorful List Accent 1"/>
+    <w:lsdException w:unhideWhenUsed="0" w:uiPriority="73" w:semiHidden="0" w:name="Colorful Grid Accent 1"/>
+    <w:lsdException w:unhideWhenUsed="0" w:uiPriority="60" w:semiHidden="0" w:name="Light Shading Accent 2"/>
+    <w:lsdException w:unhideWhenUsed="0" w:uiPriority="61" w:semiHidden="0" w:name="Light List Accent 2"/>
+    <w:lsdException w:unhideWhenUsed="0" w:uiPriority="62" w:semiHidden="0" w:name="Light Grid Accent 2"/>
+    <w:lsdException w:unhideWhenUsed="0" w:uiPriority="63" w:semiHidden="0" w:name="Medium Shading 1 Accent 2"/>
+    <w:lsdException w:unhideWhenUsed="0" w:uiPriority="64" w:semiHidden="0" w:name="Medium Shading 2 Accent 2"/>
+    <w:lsdException w:unhideWhenUsed="0" w:uiPriority="65" w:semiHidden="0" w:name="Medium List 1 Accent 2"/>
+    <w:lsdException w:unhideWhenUsed="0" w:uiPriority="66" w:semiHidden="0" w:name="Medium List 2 Accent 2"/>
+    <w:lsdException w:unhideWhenUsed="0" w:uiPriority="67" w:semiHidden="0" w:name="Medium Grid 1 Accent 2"/>
+    <w:lsdException w:unhideWhenUsed="0" w:uiPriority="68" w:semiHidden="0" w:name="Medium Grid 2 Accent 2"/>
+    <w:lsdException w:unhideWhenUsed="0" w:uiPriority="69" w:semiHidden="0" w:name="Medium Grid 3 Accent 2"/>
+    <w:lsdException w:unhideWhenUsed="0" w:uiPriority="70" w:semiHidden="0" w:name="Dark List Accent 2"/>
+    <w:lsdException w:unhideWhenUsed="0" w:uiPriority="71" w:semiHidden="0" w:name="Colorful Shading Accent 2"/>
+    <w:lsdException w:unhideWhenUsed="0" w:uiPriority="72" w:semiHidden="0" w:name="Colorful List Accent 2"/>
+    <w:lsdException w:unhideWhenUsed="0" w:uiPriority="73" w:semiHidden="0" w:name="Colorful Grid Accent 2"/>
+    <w:lsdException w:unhideWhenUsed="0" w:uiPriority="60" w:semiHidden="0" w:name="Light Shading Accent 3"/>
+    <w:lsdException w:unhideWhenUsed="0" w:uiPriority="61" w:semiHidden="0" w:name="Light List Accent 3"/>
+    <w:lsdException w:unhideWhenUsed="0" w:uiPriority="62" w:semiHidden="0" w:name="Light Grid Accent 3"/>
+    <w:lsdException w:unhideWhenUsed="0" w:uiPriority="63" w:semiHidden="0" w:name="Medium Shading 1 Accent 3"/>
+    <w:lsdException w:unhideWhenUsed="0" w:uiPriority="64" w:semiHidden="0" w:name="Medium Shading 2 Accent 3"/>
+    <w:lsdException w:unhideWhenUsed="0" w:uiPriority="65" w:semiHidden="0" w:name="Medium List 1 Accent 3"/>
+    <w:lsdException w:unhideWhenUsed="0" w:uiPriority="66" w:semiHidden="0" w:name="Medium List 2 Accent 3"/>
+    <w:lsdException w:unhideWhenUsed="0" w:uiPriority="67" w:semiHidden="0" w:name="Medium Grid 1 Accent 3"/>
+    <w:lsdException w:unhideWhenUsed="0" w:uiPriority="68" w:semiHidden="0" w:name="Medium Grid 2 Accent 3"/>
+    <w:lsdException w:unhideWhenUsed="0" w:uiPriority="69" w:semiHidden="0" w:name="Medium Grid 3 Accent 3"/>
+    <w:lsdException w:unhideWhenUsed="0" w:uiPriority="70" w:semiHidden="0" w:name="Dark List Accent 3"/>
+    <w:lsdException w:unhideWhenUsed="0" w:uiPriority="71" w:semiHidden="0" w:name="Colorful Shading Accent 3"/>
+    <w:lsdException w:unhideWhenUsed="0" w:uiPriority="72" w:semiHidden="0" w:name="Colorful List Accent 3"/>
+    <w:lsdException w:unhideWhenUsed="0" w:uiPriority="73" w:semiHidden="0" w:name="Colorful Grid Accent 3"/>
+    <w:lsdException w:unhideWhenUsed="0" w:uiPriority="60" w:semiHidden="0" w:name="Light Shading Accent 4"/>
+    <w:lsdException w:unhideWhenUsed="0" w:uiPriority="61" w:semiHidden="0" w:name="Light List Accent 4"/>
+    <w:lsdException w:unhideWhenUsed="0" w:uiPriority="62" w:semiHidden="0" w:name="Light Grid Accent 4"/>
+    <w:lsdException w:unhideWhenUsed="0" w:uiPriority="63" w:semiHidden="0" w:name="Medium Shading 1 Accent 4"/>
+    <w:lsdException w:unhideWhenUsed="0" w:uiPriority="64" w:semiHidden="0" w:name="Medium Shading 2 Accent 4"/>
+    <w:lsdException w:unhideWhenUsed="0" w:uiPriority="65" w:semiHidden="0" w:name="Medium List 1 Accent 4"/>
+    <w:lsdException w:unhideWhenUsed="0" w:uiPriority="66" w:semiHidden="0" w:name="Medium List 2 Accent 4"/>
+    <w:lsdException w:unhideWhenUsed="0" w:uiPriority="67" w:semiHidden="0" w:name="Medium Grid 1 Accent 4"/>
+    <w:lsdException w:unhideWhenUsed="0" w:uiPriority="68" w:semiHidden="0" w:name="Medium Grid 2 Accent 4"/>
+    <w:lsdException w:unhideWhenUsed="0" w:uiPriority="69" w:semiHidden="0" w:name="Medium Grid 3 Accent 4"/>
+    <w:lsdException w:unhideWhenUsed="0" w:uiPriority="70" w:semiHidden="0" w:name="Dark List Accent 4"/>
+    <w:lsdException w:unhideWhenUsed="0" w:uiPriority="71" w:semiHidden="0" w:name="Colorful Shading Accent 4"/>
+    <w:lsdException w:unhideWhenUsed="0" w:uiPriority="72" w:semiHidden="0" w:name="Colorful List Accent 4"/>
+    <w:lsdException w:unhideWhenUsed="0" w:uiPriority="73" w:semiHidden="0" w:name="Colorful Grid Accent 4"/>
+    <w:lsdException w:unhideWhenUsed="0" w:uiPriority="60" w:semiHidden="0" w:name="Light Shading Accent 5"/>
+    <w:lsdException w:unhideWhenUsed="0" w:uiPriority="61" w:semiHidden="0" w:name="Light List Accent 5"/>
+    <w:lsdException w:unhideWhenUsed="0" w:uiPriority="62" w:semiHidden="0" w:name="Light Grid Accent 5"/>
+    <w:lsdException w:unhideWhenUsed="0" w:uiPriority="63" w:semiHidden="0" w:name="Medium Shading 1 Accent 5"/>
+    <w:lsdException w:unhideWhenUsed="0" w:uiPriority="64" w:semiHidden="0" w:name="Medium Shading 2 Accent 5"/>
+    <w:lsdException w:unhideWhenUsed="0" w:uiPriority="65" w:semiHidden="0" w:name="Medium List 1 Accent 5"/>
+    <w:lsdException w:unhideWhenUsed="0" w:uiPriority="66" w:semiHidden="0" w:name="Medium List 2 Accent 5"/>
+    <w:lsdException w:unhideWhenUsed="0" w:uiPriority="67" w:semiHidden="0" w:name="Medium Grid 1 Accent 5"/>
+    <w:lsdException w:unhideWhenUsed="0" w:uiPriority="68" w:semiHidden="0" w:name="Medium Grid 2 Accent 5"/>
+    <w:lsdException w:unhideWhenUsed="0" w:uiPriority="69" w:semiHidden="0" w:name="Medium Grid 3 Accent 5"/>
+    <w:lsdException w:unhideWhenUsed="0" w:uiPriority="70" w:semiHidden="0" w:name="Dark List Accent 5"/>
+    <w:lsdException w:unhideWhenUsed="0" w:uiPriority="71" w:semiHidden="0" w:name="Colorful Shading Accent 5"/>
+    <w:lsdException w:unhideWhenUsed="0" w:uiPriority="72" w:semiHidden="0" w:name="Colorful List Accent 5"/>
+    <w:lsdException w:unhideWhenUsed="0" w:uiPriority="73" w:semiHidden="0" w:name="Colorful Grid Accent 5"/>
+    <w:lsdException w:unhideWhenUsed="0" w:uiPriority="60" w:semiHidden="0" w:name="Light Shading Accent 6"/>
+    <w:lsdException w:unhideWhenUsed="0" w:uiPriority="61" w:semiHidden="0" w:name="Light List Accent 6"/>
+    <w:lsdException w:unhideWhenUsed="0" w:uiPriority="62" w:semiHidden="0" w:name="Light Grid Accent 6"/>
+    <w:lsdException w:unhideWhenUsed="0" w:uiPriority="63" w:semiHidden="0" w:name="Medium Shading 1 Accent 6"/>
+    <w:lsdException w:unhideWhenUsed="0" w:uiPriority="64" w:semiHidden="0" w:name="Medium Shading 2 Accent 6"/>
+    <w:lsdException w:unhideWhenUsed="0" w:uiPriority="65" w:semiHidden="0" w:name="Medium List 1 Accent 6"/>
+    <w:lsdException w:unhideWhenUsed="0" w:uiPriority="66" w:semiHidden="0" w:name="Medium List 2 Accent 6"/>
+    <w:lsdException w:unhideWhenUsed="0" w:uiPriority="67" w:semiHidden="0" w:name="Medium Grid 1 Accent 6"/>
+    <w:lsdException w:unhideWhenUsed="0" w:uiPriority="68" w:semiHidden="0" w:name="Medium Grid 2 Accent 6"/>
+    <w:lsdException w:unhideWhenUsed="0" w:uiPriority="69" w:semiHidden="0" w:name="Medium Grid 3 Accent 6"/>
+    <w:lsdException w:unhideWhenUsed="0" w:uiPriority="70" w:semiHidden="0" w:name="Dark List Accent 6"/>
+    <w:lsdException w:unhideWhenUsed="0" w:uiPriority="71" w:semiHidden="0" w:name="Colorful Shading Accent 6"/>
+    <w:lsdException w:unhideWhenUsed="0" w:uiPriority="72" w:semiHidden="0" w:name="Colorful List Accent 6"/>
+    <w:lsdException w:unhideWhenUsed="0" w:uiPriority="73" w:semiHidden="0" w:name="Colorful Grid Accent 6"/>
   </w:latentStyles>
-  <w:style w:type="paragraph" w:default="1" w:styleId="Normal">
+  <w:style w:type="paragraph" w:default="1" w:styleId="1">
     <w:name w:val="Normal"/>
     <w:qFormat/>
+    <w:uiPriority w:val="0"/>
     <w:pPr>
       <w:spacing w:after="2" w:line="230" w:lineRule="auto"/>
       <w:ind w:left="370" w:hanging="10"/>
       <w:jc w:val="both"/>
     </w:pPr>
     <w:rPr>
-      <w:rFonts w:ascii="Times New Roman" w:eastAsia="Times New Roman" w:hAnsi="Times New Roman" w:cs="Times New Roman"/>
+      <w:rFonts w:ascii="Times New Roman" w:hAnsi="Times New Roman" w:eastAsia="Times New Roman" w:cs="Times New Roman"/>
       <w:color w:val="000000"/>
       <w:sz w:val="24"/>
+      <w:szCs w:val="22"/>
+      <w:lang w:val="en-US" w:eastAsia="en-US" w:bidi="ar-SA"/>
     </w:rPr>
   </w:style>
-  <w:style w:type="paragraph" w:styleId="Heading1">
+  <w:style w:type="paragraph" w:styleId="2">
     <w:name w:val="heading 1"/>
-    <w:next w:val="Normal"/>
-    <w:link w:val="Heading1Char"/>
+    <w:next w:val="1"/>
+    <w:link w:val="5"/>
+    <w:qFormat/>
     <w:uiPriority w:val="9"/>
-    <w:qFormat/>
     <w:pPr>
       <w:keepNext/>
       <w:keepLines/>
-      <w:spacing w:after="0"/>
+      <w:spacing w:after="0" w:line="259" w:lineRule="auto"/>
       <w:ind w:left="10" w:hanging="10"/>
       <w:outlineLvl w:val="0"/>
     </w:pPr>
     <w:rPr>
-      <w:rFonts w:ascii="Times New Roman" w:eastAsia="Times New Roman" w:hAnsi="Times New Roman" w:cs="Times New Roman"/>
+      <w:rFonts w:ascii="Times New Roman" w:hAnsi="Times New Roman" w:eastAsia="Times New Roman" w:cs="Times New Roman"/>
       <w:b/>
       <w:color w:val="000000"/>
       <w:sz w:val="24"/>
+      <w:szCs w:val="22"/>
+      <w:lang w:val="en-US" w:eastAsia="en-US" w:bidi="ar-SA"/>
     </w:rPr>
   </w:style>
-  <w:style w:type="character" w:default="1" w:styleId="DefaultParagraphFont">
+  <w:style w:type="character" w:default="1" w:styleId="3">
     <w:name w:val="Default Paragraph Font"/>
-    <w:uiPriority w:val="1"/>
     <w:semiHidden/>
     <w:unhideWhenUsed/>
+    <w:uiPriority w:val="1"/>
   </w:style>
-  <w:style w:type="table" w:default="1" w:styleId="TableNormal">
+  <w:style w:type="table" w:default="1" w:styleId="4">
     <w:name w:val="Normal Table"/>
-    <w:uiPriority w:val="99"/>
     <w:semiHidden/>
     <w:unhideWhenUsed/>
+    <w:uiPriority w:val="99"/>
     <w:tblPr>
-      <w:tblInd w:w="0" w:type="dxa"/>
       <w:tblCellMar>
         <w:top w:w="0" w:type="dxa"/>
         <w:left w:w="108" w:type="dxa"/>
@@ -3141,17 +2881,12 @@
       </w:tblCellMar>
     </w:tblPr>
   </w:style>
-  <w:style w:type="numbering" w:default="1" w:styleId="NoList">
-    <w:name w:val="No List"/>
-    <w:uiPriority w:val="99"/>
-    <w:semiHidden/>
-    <w:unhideWhenUsed/>
-  </w:style>
-  <w:style w:type="character" w:customStyle="1" w:styleId="Heading1Char">
+  <w:style w:type="character" w:customStyle="1" w:styleId="5">
     <w:name w:val="Heading 1 Char"/>
-    <w:link w:val="Heading1"/>
+    <w:link w:val="2"/>
+    <w:uiPriority w:val="0"/>
     <w:rPr>
-      <w:rFonts w:ascii="Times New Roman" w:eastAsia="Times New Roman" w:hAnsi="Times New Roman" w:cs="Times New Roman"/>
+      <w:rFonts w:ascii="Times New Roman" w:hAnsi="Times New Roman" w:eastAsia="Times New Roman" w:cs="Times New Roman"/>
       <w:b/>
       <w:color w:val="000000"/>
       <w:sz w:val="24"/>
@@ -3203,7 +2938,7 @@
     </a:clrScheme>
     <a:fontScheme name="Office">
       <a:majorFont>
-        <a:latin typeface="Calibri Light" panose="020F0302020204030204"/>
+        <a:latin typeface="Calibri Light"/>
         <a:ea typeface=""/>
         <a:cs typeface=""/>
         <a:font script="Jpan" typeface="游ゴシック Light"/>
@@ -3236,26 +2971,9 @@
         <a:font script="Viet" typeface="Times New Roman"/>
         <a:font script="Uigh" typeface="Microsoft Uighur"/>
         <a:font script="Geor" typeface="Sylfaen"/>
-        <a:font script="Armn" typeface="Arial"/>
-        <a:font script="Bugi" typeface="Leelawadee UI"/>
-        <a:font script="Bopo" typeface="Microsoft JhengHei"/>
-        <a:font script="Java" typeface="Javanese Text"/>
-        <a:font script="Lisu" typeface="Segoe UI"/>
-        <a:font script="Mymr" typeface="Myanmar Text"/>
-        <a:font script="Nkoo" typeface="Ebrima"/>
-        <a:font script="Olck" typeface="Nirmala UI"/>
-        <a:font script="Osma" typeface="Ebrima"/>
-        <a:font script="Phag" typeface="Phagspa"/>
-        <a:font script="Syrn" typeface="Estrangelo Edessa"/>
-        <a:font script="Syrj" typeface="Estrangelo Edessa"/>
-        <a:font script="Syre" typeface="Estrangelo Edessa"/>
-        <a:font script="Sora" typeface="Nirmala UI"/>
-        <a:font script="Tale" typeface="Microsoft Tai Le"/>
-        <a:font script="Talu" typeface="Microsoft New Tai Lue"/>
-        <a:font script="Tfng" typeface="Ebrima"/>
       </a:majorFont>
       <a:minorFont>
-        <a:latin typeface="Calibri" panose="020F0502020204030204"/>
+        <a:latin typeface="Calibri"/>
         <a:ea typeface=""/>
         <a:cs typeface=""/>
         <a:font script="Jpan" typeface="游明朝"/>
@@ -3288,23 +3006,6 @@
         <a:font script="Viet" typeface="Arial"/>
         <a:font script="Uigh" typeface="Microsoft Uighur"/>
         <a:font script="Geor" typeface="Sylfaen"/>
-        <a:font script="Armn" typeface="Arial"/>
-        <a:font script="Bugi" typeface="Leelawadee UI"/>
-        <a:font script="Bopo" typeface="Microsoft JhengHei"/>
-        <a:font script="Java" typeface="Javanese Text"/>
-        <a:font script="Lisu" typeface="Segoe UI"/>
-        <a:font script="Mymr" typeface="Myanmar Text"/>
-        <a:font script="Nkoo" typeface="Ebrima"/>
-        <a:font script="Olck" typeface="Nirmala UI"/>
-        <a:font script="Osma" typeface="Ebrima"/>
-        <a:font script="Phag" typeface="Phagspa"/>
-        <a:font script="Syrn" typeface="Estrangelo Edessa"/>
-        <a:font script="Syrj" typeface="Estrangelo Edessa"/>
-        <a:font script="Syre" typeface="Estrangelo Edessa"/>
-        <a:font script="Sora" typeface="Nirmala UI"/>
-        <a:font script="Tale" typeface="Microsoft Tai Le"/>
-        <a:font script="Talu" typeface="Microsoft New Tai Lue"/>
-        <a:font script="Tfng" typeface="Ebrima"/>
       </a:minorFont>
     </a:fontScheme>
     <a:fmtScheme name="Office">
@@ -3446,11 +3147,24 @@
     </a:fmtScheme>
   </a:themeElements>
   <a:objectDefaults/>
-  <a:extraClrSchemeLst/>
-  <a:extLst>
-    <a:ext uri="{05A4C25C-085E-4340-85A3-A5531E510DB2}">
-      <thm15:themeFamily xmlns:thm15="http://schemas.microsoft.com/office/thememl/2012/main" name="Office Theme" id="{62F939B6-93AF-4DB8-9C6B-D6C7DFDC589F}" vid="{4A3C46E8-61CC-4603-A589-7422A47A8E4A}"/>
-    </a:ext>
-  </a:extLst>
 </a:theme>
+</file>
+
+<file path=customXml/item1.xml><?xml version="1.0" encoding="utf-8"?>
+<s:customData xmlns="http://www.wps.cn/officeDocument/2013/wpsCustomData" xmlns:s="http://www.wps.cn/officeDocument/2013/wpsCustomData">
+  <customSectProps>
+    <customSectPr/>
+  </customSectProps>
+  <customShpExts>
+    <customShpInfo spid="_x0000_s1026" textRotate="1"/>
+  </customShpExts>
+</s:customData>
+</file>
+
+<file path=customXml/itemProps1.xml><?xml version="1.0" encoding="utf-8"?>
+<ds:datastoreItem xmlns:ds="http://schemas.openxmlformats.org/officeDocument/2006/customXml" ds:itemID="{B1977F7D-205B-4081-913C-38D41E755F92}">
+  <ds:schemaRefs>
+    <ds:schemaRef ds:uri="http://www.wps.cn/officeDocument/2013/wpsCustomData"/>
+  </ds:schemaRefs>
+</ds:datastoreItem>
 </file>
</xml_diff>